<commit_message>
Made some minor improvements,
Gopal pls add Page Borders and Ankit & Satyam pls add in-tet citations
</commit_message>
<xml_diff>
--- a/7th_sem_project_Report-format_E-Suvidha.docx
+++ b/7th_sem_project_Report-format_E-Suvidha.docx
@@ -7712,8 +7712,8 @@
           <w:szCs w:val="44"/>
         </w:rPr>
       </w:pPr>
-      <w:bookmarkStart w:id="11" w:name="_Toc8049"/>
-      <w:bookmarkStart w:id="12" w:name="_Toc15300"/>
+      <w:bookmarkStart w:id="11" w:name="_Toc15300"/>
+      <w:bookmarkStart w:id="12" w:name="_Toc8049"/>
       <w:bookmarkStart w:id="13" w:name="_Toc21104"/>
       <w:r>
         <w:rPr>
@@ -8596,8 +8596,8 @@
         </w:rPr>
       </w:pPr>
       <w:bookmarkStart w:id="14" w:name="_Toc1577"/>
-      <w:bookmarkStart w:id="15" w:name="_Toc19162"/>
-      <w:bookmarkStart w:id="16" w:name="_Toc32216"/>
+      <w:bookmarkStart w:id="15" w:name="_Toc32216"/>
+      <w:bookmarkStart w:id="16" w:name="_Toc19162"/>
       <w:r>
         <w:rPr>
           <w:rStyle w:val="14"/>
@@ -8682,9 +8682,9 @@
           <w:szCs w:val="32"/>
         </w:rPr>
       </w:pPr>
-      <w:bookmarkStart w:id="20" w:name="_Toc10644"/>
-      <w:bookmarkStart w:id="21" w:name="_Toc24899"/>
-      <w:bookmarkStart w:id="22" w:name="_Toc32351"/>
+      <w:bookmarkStart w:id="20" w:name="_Toc24899"/>
+      <w:bookmarkStart w:id="21" w:name="_Toc32351"/>
+      <w:bookmarkStart w:id="22" w:name="_Toc10644"/>
       <w:r>
         <w:rPr>
           <w:rStyle w:val="14"/>
@@ -9667,8 +9667,8 @@
           <w:szCs w:val="32"/>
         </w:rPr>
       </w:pPr>
-      <w:bookmarkStart w:id="29" w:name="_Toc5913"/>
-      <w:bookmarkStart w:id="30" w:name="_Toc4940"/>
+      <w:bookmarkStart w:id="29" w:name="_Toc4940"/>
+      <w:bookmarkStart w:id="30" w:name="_Toc5913"/>
       <w:bookmarkStart w:id="31" w:name="_Toc24021"/>
       <w:r>
         <w:rPr>
@@ -10885,9 +10885,9 @@
           <w:szCs w:val="32"/>
         </w:rPr>
       </w:pPr>
-      <w:bookmarkStart w:id="38" w:name="_Toc16701"/>
-      <w:bookmarkStart w:id="39" w:name="_Toc16749"/>
-      <w:bookmarkStart w:id="40" w:name="_Toc14525"/>
+      <w:bookmarkStart w:id="38" w:name="_Toc16749"/>
+      <w:bookmarkStart w:id="39" w:name="_Toc14525"/>
+      <w:bookmarkStart w:id="40" w:name="_Toc16701"/>
       <w:r>
         <w:rPr>
           <w:rStyle w:val="14"/>
@@ -12094,9 +12094,9 @@
           <w:szCs w:val="40"/>
         </w:rPr>
       </w:pPr>
-      <w:bookmarkStart w:id="45" w:name="_Toc1418"/>
-      <w:bookmarkStart w:id="46" w:name="_Toc28770"/>
-      <w:bookmarkStart w:id="47" w:name="_Toc1902"/>
+      <w:bookmarkStart w:id="45" w:name="_Toc28770"/>
+      <w:bookmarkStart w:id="46" w:name="_Toc1902"/>
+      <w:bookmarkStart w:id="47" w:name="_Toc1418"/>
       <w:r>
         <w:rPr>
           <w:rStyle w:val="14"/>
@@ -12241,9 +12241,9 @@
           <w:szCs w:val="32"/>
         </w:rPr>
       </w:pPr>
-      <w:bookmarkStart w:id="51" w:name="_Toc19935"/>
-      <w:bookmarkStart w:id="52" w:name="_Toc13446"/>
-      <w:bookmarkStart w:id="53" w:name="_Toc11587"/>
+      <w:bookmarkStart w:id="51" w:name="_Toc11587"/>
+      <w:bookmarkStart w:id="52" w:name="_Toc19935"/>
+      <w:bookmarkStart w:id="53" w:name="_Toc13446"/>
       <w:r>
         <w:rPr>
           <w:rStyle w:val="14"/>
@@ -13013,9 +13013,9 @@
           <w:szCs w:val="32"/>
         </w:rPr>
       </w:pPr>
-      <w:bookmarkStart w:id="57" w:name="_Toc2014"/>
+      <w:bookmarkStart w:id="57" w:name="_Toc6344"/>
       <w:bookmarkStart w:id="58" w:name="_Toc31275"/>
-      <w:bookmarkStart w:id="59" w:name="_Toc6344"/>
+      <w:bookmarkStart w:id="59" w:name="_Toc2014"/>
       <w:r>
         <w:rPr>
           <w:rStyle w:val="14"/>
@@ -13623,9 +13623,9 @@
           <w:szCs w:val="32"/>
         </w:rPr>
       </w:pPr>
-      <w:bookmarkStart w:id="60" w:name="_Toc15733"/>
-      <w:bookmarkStart w:id="61" w:name="_Toc15119"/>
-      <w:bookmarkStart w:id="62" w:name="_Toc25977"/>
+      <w:bookmarkStart w:id="60" w:name="_Toc15119"/>
+      <w:bookmarkStart w:id="61" w:name="_Toc25977"/>
+      <w:bookmarkStart w:id="62" w:name="_Toc15733"/>
       <w:r>
         <w:rPr>
           <w:rStyle w:val="14"/>
@@ -14342,14 +14342,6 @@
         <w:gridCol w:w="5896"/>
       </w:tblGrid>
       <w:tr>
-        <w:tblPrEx>
-          <w:tblCellMar>
-            <w:top w:w="15" w:type="dxa"/>
-            <w:left w:w="15" w:type="dxa"/>
-            <w:bottom w:w="15" w:type="dxa"/>
-            <w:right w:w="15" w:type="dxa"/>
-          </w:tblCellMar>
-        </w:tblPrEx>
         <w:trPr>
           <w:trHeight w:val="195" w:hRule="atLeast"/>
           <w:tblHeader/>
@@ -14862,8 +14854,8 @@
         </w:rPr>
       </w:pPr>
       <w:bookmarkStart w:id="63" w:name="_Toc32072"/>
-      <w:bookmarkStart w:id="64" w:name="_Toc23206"/>
-      <w:bookmarkStart w:id="65" w:name="_Toc7226"/>
+      <w:bookmarkStart w:id="64" w:name="_Toc7226"/>
+      <w:bookmarkStart w:id="65" w:name="_Toc23206"/>
       <w:r>
         <w:rPr>
           <w:rStyle w:val="14"/>
@@ -15390,8 +15382,8 @@
         </w:rPr>
       </w:pPr>
       <w:bookmarkStart w:id="66" w:name="_Toc28407"/>
-      <w:bookmarkStart w:id="67" w:name="_Toc6472"/>
-      <w:bookmarkStart w:id="68" w:name="_Toc22378"/>
+      <w:bookmarkStart w:id="67" w:name="_Toc22378"/>
+      <w:bookmarkStart w:id="68" w:name="_Toc6472"/>
       <w:r>
         <w:rPr>
           <w:rStyle w:val="14"/>
@@ -16058,14 +16050,6 @@
         </w:tc>
       </w:tr>
       <w:tr>
-        <w:tblPrEx>
-          <w:tblCellMar>
-            <w:top w:w="15" w:type="dxa"/>
-            <w:left w:w="15" w:type="dxa"/>
-            <w:bottom w:w="15" w:type="dxa"/>
-            <w:right w:w="15" w:type="dxa"/>
-          </w:tblCellMar>
-        </w:tblPrEx>
         <w:trPr>
           <w:tblCellSpacing w:w="15" w:type="dxa"/>
         </w:trPr>
@@ -16921,8 +16905,8 @@
           <w:szCs w:val="40"/>
         </w:rPr>
       </w:pPr>
-      <w:bookmarkStart w:id="73" w:name="_Toc230"/>
-      <w:bookmarkStart w:id="74" w:name="_Toc28307"/>
+      <w:bookmarkStart w:id="73" w:name="_Toc28307"/>
+      <w:bookmarkStart w:id="74" w:name="_Toc230"/>
       <w:bookmarkStart w:id="75" w:name="_Toc8370"/>
       <w:r>
         <w:rPr>
@@ -16990,9 +16974,9 @@
           <w:szCs w:val="32"/>
         </w:rPr>
       </w:pPr>
-      <w:bookmarkStart w:id="79" w:name="_Toc5174"/>
-      <w:bookmarkStart w:id="80" w:name="_Toc9798"/>
-      <w:bookmarkStart w:id="81" w:name="_Toc15682"/>
+      <w:bookmarkStart w:id="79" w:name="_Toc15682"/>
+      <w:bookmarkStart w:id="80" w:name="_Toc5174"/>
+      <w:bookmarkStart w:id="81" w:name="_Toc9798"/>
       <w:r>
         <w:rPr>
           <w:rStyle w:val="14"/>
@@ -17050,9 +17034,9 @@
           <w:szCs w:val="28"/>
         </w:rPr>
       </w:pPr>
-      <w:bookmarkStart w:id="82" w:name="_Toc15197"/>
+      <w:bookmarkStart w:id="82" w:name="_Toc22472"/>
       <w:bookmarkStart w:id="83" w:name="_Toc2812"/>
-      <w:bookmarkStart w:id="84" w:name="_Toc22472"/>
+      <w:bookmarkStart w:id="84" w:name="_Toc15197"/>
       <w:r>
         <w:rPr>
           <w:rStyle w:val="14"/>
@@ -18917,9 +18901,9 @@
           <w:szCs w:val="28"/>
         </w:rPr>
       </w:pPr>
-      <w:bookmarkStart w:id="88" w:name="_Toc25506"/>
+      <w:bookmarkStart w:id="88" w:name="_Toc22837"/>
       <w:bookmarkStart w:id="89" w:name="_Toc3506"/>
-      <w:bookmarkStart w:id="90" w:name="_Toc22837"/>
+      <w:bookmarkStart w:id="90" w:name="_Toc25506"/>
       <w:r>
         <w:rPr>
           <w:rStyle w:val="14"/>
@@ -19235,9 +19219,9 @@
           <w:szCs w:val="28"/>
         </w:rPr>
       </w:pPr>
-      <w:bookmarkStart w:id="91" w:name="_Toc2128"/>
-      <w:bookmarkStart w:id="92" w:name="_Toc3662"/>
-      <w:bookmarkStart w:id="93" w:name="_Toc16959"/>
+      <w:bookmarkStart w:id="91" w:name="_Toc3662"/>
+      <w:bookmarkStart w:id="92" w:name="_Toc16959"/>
+      <w:bookmarkStart w:id="93" w:name="_Toc2128"/>
       <w:r>
         <w:rPr>
           <w:rStyle w:val="14"/>
@@ -19647,8 +19631,8 @@
           <w:szCs w:val="28"/>
         </w:rPr>
       </w:pPr>
-      <w:bookmarkStart w:id="94" w:name="_Toc16098"/>
-      <w:bookmarkStart w:id="95" w:name="_Toc32656"/>
+      <w:bookmarkStart w:id="94" w:name="_Toc32656"/>
+      <w:bookmarkStart w:id="95" w:name="_Toc16098"/>
       <w:bookmarkStart w:id="96" w:name="_Toc10842"/>
       <w:r>
         <w:rPr>
@@ -20043,8 +20027,8 @@
         </w:rPr>
       </w:pPr>
       <w:bookmarkStart w:id="97" w:name="_Toc3524"/>
-      <w:bookmarkStart w:id="98" w:name="_Toc30265"/>
-      <w:bookmarkStart w:id="99" w:name="_Toc17362"/>
+      <w:bookmarkStart w:id="98" w:name="_Toc17362"/>
+      <w:bookmarkStart w:id="99" w:name="_Toc30265"/>
       <w:r>
         <w:rPr>
           <w:rStyle w:val="14"/>
@@ -20088,8 +20072,8 @@
           <w:szCs w:val="28"/>
         </w:rPr>
       </w:pPr>
-      <w:bookmarkStart w:id="100" w:name="_Toc26631"/>
-      <w:bookmarkStart w:id="101" w:name="_Toc2013"/>
+      <w:bookmarkStart w:id="100" w:name="_Toc2013"/>
+      <w:bookmarkStart w:id="101" w:name="_Toc26631"/>
       <w:bookmarkStart w:id="102" w:name="_Toc4035"/>
       <w:r>
         <w:rPr>
@@ -20126,14 +20110,6 @@
         <w:gridCol w:w="5813"/>
       </w:tblGrid>
       <w:tr>
-        <w:tblPrEx>
-          <w:tblCellMar>
-            <w:top w:w="15" w:type="dxa"/>
-            <w:left w:w="15" w:type="dxa"/>
-            <w:bottom w:w="15" w:type="dxa"/>
-            <w:right w:w="15" w:type="dxa"/>
-          </w:tblCellMar>
-        </w:tblPrEx>
         <w:trPr>
           <w:trHeight w:val="195" w:hRule="atLeast"/>
           <w:tblHeader/>
@@ -20556,9 +20532,9 @@
           <w:szCs w:val="28"/>
         </w:rPr>
       </w:pPr>
-      <w:bookmarkStart w:id="103" w:name="_Toc26742"/>
-      <w:bookmarkStart w:id="104" w:name="_Toc13126"/>
-      <w:bookmarkStart w:id="105" w:name="_Toc31188"/>
+      <w:bookmarkStart w:id="103" w:name="_Toc31188"/>
+      <w:bookmarkStart w:id="104" w:name="_Toc26742"/>
+      <w:bookmarkStart w:id="105" w:name="_Toc13126"/>
       <w:r>
         <w:rPr>
           <w:rStyle w:val="14"/>
@@ -23868,8 +23844,8 @@
         </w:rPr>
       </w:pPr>
       <w:bookmarkStart w:id="108" w:name="_Toc19745"/>
-      <w:bookmarkStart w:id="109" w:name="_Toc19892"/>
-      <w:bookmarkStart w:id="110" w:name="_Toc3199"/>
+      <w:bookmarkStart w:id="109" w:name="_Toc3199"/>
+      <w:bookmarkStart w:id="110" w:name="_Toc19892"/>
       <w:r>
         <w:rPr>
           <w:rFonts w:hint="default" w:ascii="Times New Roman" w:hAnsi="Times New Roman" w:cs="Times New Roman"/>
@@ -24289,9 +24265,9 @@
           <w:szCs w:val="28"/>
         </w:rPr>
       </w:pPr>
-      <w:bookmarkStart w:id="116" w:name="_Toc21443"/>
+      <w:bookmarkStart w:id="116" w:name="_Toc5381"/>
       <w:bookmarkStart w:id="117" w:name="_Toc27155"/>
-      <w:bookmarkStart w:id="118" w:name="_Toc5381"/>
+      <w:bookmarkStart w:id="118" w:name="_Toc21443"/>
       <w:r>
         <w:rPr>
           <w:rStyle w:val="14"/>
@@ -24418,8 +24394,8 @@
           <w:szCs w:val="28"/>
         </w:rPr>
       </w:pPr>
-      <w:bookmarkStart w:id="119" w:name="_Toc28183"/>
-      <w:bookmarkStart w:id="120" w:name="_Toc21194"/>
+      <w:bookmarkStart w:id="119" w:name="_Toc21194"/>
+      <w:bookmarkStart w:id="120" w:name="_Toc28183"/>
       <w:bookmarkStart w:id="121" w:name="_Toc13828"/>
       <w:r>
         <w:rPr>
@@ -24592,8 +24568,8 @@
           <w:szCs w:val="28"/>
         </w:rPr>
       </w:pPr>
-      <w:bookmarkStart w:id="125" w:name="_Toc10816"/>
-      <w:bookmarkStart w:id="126" w:name="_Toc18231"/>
+      <w:bookmarkStart w:id="125" w:name="_Toc18231"/>
+      <w:bookmarkStart w:id="126" w:name="_Toc10816"/>
       <w:bookmarkStart w:id="127" w:name="_Toc657"/>
       <w:r>
         <w:rPr>
@@ -25905,8 +25881,6 @@
         </w:rPr>
         <w:t>R. E. Sorace, V. S. Reinhardt, and S. A. Vaughn, “High-speed digital-to-RF converter,” U.S. Patent 5 668 842, Sept. 16, 1997.</w:t>
       </w:r>
-      <w:bookmarkStart w:id="155" w:name="_GoBack"/>
-      <w:bookmarkEnd w:id="155"/>
     </w:p>
     <w:p>
       <w:pPr>
@@ -26239,9 +26213,9 @@
           <w:szCs w:val="24"/>
         </w:rPr>
       </w:pPr>
-      <w:bookmarkStart w:id="131" w:name="_Toc12180"/>
+      <w:bookmarkStart w:id="131" w:name="_Toc18108"/>
       <w:bookmarkStart w:id="132" w:name="_Toc20150"/>
-      <w:bookmarkStart w:id="133" w:name="_Toc18108"/>
+      <w:bookmarkStart w:id="133" w:name="_Toc12180"/>
       <w:r>
         <w:rPr>
           <w:rFonts w:eastAsia="Times New Roman"/>
@@ -26673,9 +26647,9 @@
           <w:szCs w:val="24"/>
         </w:rPr>
       </w:pPr>
-      <w:bookmarkStart w:id="134" w:name="_Toc26443"/>
+      <w:bookmarkStart w:id="134" w:name="_Toc3786"/>
       <w:bookmarkStart w:id="135" w:name="_Toc965"/>
-      <w:bookmarkStart w:id="136" w:name="_Toc3786"/>
+      <w:bookmarkStart w:id="136" w:name="_Toc26443"/>
       <w:r>
         <w:rPr>
           <w:rStyle w:val="14"/>
@@ -26757,8 +26731,8 @@
         </w:rPr>
       </w:pPr>
       <w:bookmarkStart w:id="140" w:name="_Toc6033"/>
-      <w:bookmarkStart w:id="141" w:name="_Toc23475"/>
-      <w:bookmarkStart w:id="142" w:name="_Toc17346"/>
+      <w:bookmarkStart w:id="141" w:name="_Toc17346"/>
+      <w:bookmarkStart w:id="142" w:name="_Toc23475"/>
       <w:r>
         <w:rPr>
           <w:rStyle w:val="14"/>
@@ -26779,7 +26753,17 @@
         <w:pStyle w:val="13"/>
       </w:pPr>
       <w:r>
-        <w:t>Designed and built the base frontend screens, including login, registration, and user dashboard pages. I focused on a clean and responsive UI and integrated forms with backend APIs. Learned component-based UI development and form validation.</w:t>
+        <w:t>Designed and built the base frontend screens, including login, registration, and user dashboard pages.</w:t>
+      </w:r>
+      <w:r>
+        <w:rPr>
+          <w:rFonts w:hint="default"/>
+          <w:lang w:val="en-IN"/>
+        </w:rPr>
+        <w:t xml:space="preserve"> F</w:t>
+      </w:r>
+      <w:r>
+        <w:t>ocused on a clean and responsive UI and integrated forms with backend APIs. Learned component-based UI development and form validation.</w:t>
       </w:r>
     </w:p>
     <w:p>
@@ -26791,9 +26775,9 @@
           <w:szCs w:val="24"/>
         </w:rPr>
       </w:pPr>
-      <w:bookmarkStart w:id="143" w:name="_Toc15818"/>
-      <w:bookmarkStart w:id="144" w:name="_Toc29"/>
-      <w:bookmarkStart w:id="145" w:name="_Toc23774"/>
+      <w:bookmarkStart w:id="143" w:name="_Toc23774"/>
+      <w:bookmarkStart w:id="144" w:name="_Toc15818"/>
+      <w:bookmarkStart w:id="145" w:name="_Toc29"/>
       <w:r>
         <w:rPr>
           <w:rStyle w:val="14"/>
@@ -26826,9 +26810,9 @@
           <w:szCs w:val="24"/>
         </w:rPr>
       </w:pPr>
-      <w:bookmarkStart w:id="146" w:name="_Toc3698"/>
-      <w:bookmarkStart w:id="147" w:name="_Toc12862"/>
-      <w:bookmarkStart w:id="148" w:name="_Toc9412"/>
+      <w:bookmarkStart w:id="146" w:name="_Toc12862"/>
+      <w:bookmarkStart w:id="147" w:name="_Toc9412"/>
+      <w:bookmarkStart w:id="148" w:name="_Toc3698"/>
       <w:r>
         <w:rPr>
           <w:rStyle w:val="14"/>
@@ -26884,7 +26868,17 @@
         <w:pStyle w:val="13"/>
       </w:pPr>
       <w:r>
-        <w:t>Created the project presentation slides and performed functional testing of key features like login and service requests. I documented issues and verified fixes. This helped in gaining experience in UI testing and structured project communication.</w:t>
+        <w:t xml:space="preserve">Created the project presentation slides and performed functional testing of key features like login and service requests. </w:t>
+      </w:r>
+      <w:r>
+        <w:rPr>
+          <w:rFonts w:hint="default"/>
+          <w:lang w:val="en-IN"/>
+        </w:rPr>
+        <w:t>D</w:t>
+      </w:r>
+      <w:r>
+        <w:t>ocumented issues and verified fixes. This helped in gaining experience in UI testing and structured project communication.</w:t>
       </w:r>
     </w:p>
     <w:p>
@@ -26896,9 +26890,9 @@
           <w:szCs w:val="24"/>
         </w:rPr>
       </w:pPr>
-      <w:bookmarkStart w:id="152" w:name="_Toc6843"/>
-      <w:bookmarkStart w:id="153" w:name="_Toc18963"/>
-      <w:bookmarkStart w:id="154" w:name="_Toc31533"/>
+      <w:bookmarkStart w:id="152" w:name="_Toc31533"/>
+      <w:bookmarkStart w:id="153" w:name="_Toc6843"/>
+      <w:bookmarkStart w:id="154" w:name="_Toc18963"/>
       <w:r>
         <w:rPr>
           <w:rStyle w:val="14"/>
@@ -27179,7 +27173,25 @@
           <w:sz w:val="24"/>
           <w:szCs w:val="24"/>
         </w:rPr>
-        <w:t>functionality and usability testing to ensure smooth user operations across modules. I executed test cases and reported bugs for improvement. This enhanced understanding of web testing and defect reporting.</w:t>
+        <w:t xml:space="preserve">functionality and usability testing to ensure smooth user operations across modules. </w:t>
+      </w:r>
+      <w:r>
+        <w:rPr>
+          <w:rFonts w:hint="default"/>
+          <w:sz w:val="24"/>
+          <w:szCs w:val="24"/>
+          <w:lang w:val="en-IN"/>
+        </w:rPr>
+        <w:t>E</w:t>
+      </w:r>
+      <w:bookmarkStart w:id="155" w:name="_GoBack"/>
+      <w:bookmarkEnd w:id="155"/>
+      <w:r>
+        <w:rPr>
+          <w:sz w:val="24"/>
+          <w:szCs w:val="24"/>
+        </w:rPr>
+        <w:t>xecuted test cases and reported bugs for improvement. This enhanced understanding of web testing and defect reporting.</w:t>
       </w:r>
     </w:p>
     <w:p>
@@ -31196,9 +31208,9 @@
     <w:lsdException w:uiPriority="99" w:name="index 7"/>
     <w:lsdException w:uiPriority="99" w:name="index 8"/>
     <w:lsdException w:uiPriority="99" w:name="index 9"/>
-    <w:lsdException w:uiPriority="39" w:name="toc 1"/>
-    <w:lsdException w:uiPriority="39" w:name="toc 2"/>
-    <w:lsdException w:uiPriority="39" w:name="toc 3"/>
+    <w:lsdException w:qFormat="1" w:uiPriority="39" w:name="toc 1"/>
+    <w:lsdException w:qFormat="1" w:uiPriority="39" w:name="toc 2"/>
+    <w:lsdException w:qFormat="1" w:uiPriority="39" w:name="toc 3"/>
     <w:lsdException w:uiPriority="39" w:name="toc 4"/>
     <w:lsdException w:uiPriority="39" w:name="toc 5"/>
     <w:lsdException w:uiPriority="39" w:name="toc 6"/>
@@ -31209,7 +31221,7 @@
     <w:lsdException w:uiPriority="99" w:name="footnote text"/>
     <w:lsdException w:uiPriority="99" w:name="annotation text"/>
     <w:lsdException w:uiPriority="99" w:semiHidden="0" w:name="header"/>
-    <w:lsdException w:uiPriority="99" w:semiHidden="0" w:name="footer"/>
+    <w:lsdException w:qFormat="1" w:uiPriority="99" w:semiHidden="0" w:name="footer"/>
     <w:lsdException w:uiPriority="99" w:name="index heading"/>
     <w:lsdException w:qFormat="1" w:uiPriority="35" w:name="caption"/>
     <w:lsdException w:uiPriority="99" w:name="table of figures"/>
@@ -31273,7 +31285,7 @@
     <w:lsdException w:uiPriority="99" w:name="HTML Acronym"/>
     <w:lsdException w:uiPriority="99" w:name="HTML Address"/>
     <w:lsdException w:uiPriority="99" w:name="HTML Cite"/>
-    <w:lsdException w:uiPriority="99" w:semiHidden="0" w:name="HTML Code"/>
+    <w:lsdException w:qFormat="1" w:uiPriority="99" w:semiHidden="0" w:name="HTML Code"/>
     <w:lsdException w:uiPriority="99" w:name="HTML Definition"/>
     <w:lsdException w:uiPriority="99" w:name="HTML Keyboard"/>
     <w:lsdException w:uiPriority="99" w:name="HTML Preformatted"/>
@@ -31549,6 +31561,7 @@
     <w:basedOn w:val="1"/>
     <w:link w:val="22"/>
     <w:unhideWhenUsed/>
+    <w:qFormat/>
     <w:uiPriority w:val="99"/>
     <w:pPr>
       <w:tabs>
@@ -31573,6 +31586,7 @@
   <w:style w:type="character" w:styleId="11">
     <w:name w:val="HTML Code"/>
     <w:unhideWhenUsed/>
+    <w:qFormat/>
     <w:uiPriority w:val="99"/>
     <w:rPr>
       <w:rFonts w:ascii="Courier New" w:hAnsi="Courier New" w:eastAsia="Times New Roman" w:cs="Courier New"/>
@@ -31619,6 +31633,7 @@
     <w:next w:val="1"/>
     <w:semiHidden/>
     <w:unhideWhenUsed/>
+    <w:qFormat/>
     <w:uiPriority w:val="39"/>
   </w:style>
   <w:style w:type="paragraph" w:styleId="16">
@@ -31627,6 +31642,7 @@
     <w:next w:val="1"/>
     <w:semiHidden/>
     <w:unhideWhenUsed/>
+    <w:qFormat/>
     <w:uiPriority w:val="39"/>
     <w:pPr>
       <w:ind w:left="420" w:leftChars="200"/>
@@ -31638,6 +31654,7 @@
     <w:next w:val="1"/>
     <w:semiHidden/>
     <w:unhideWhenUsed/>
+    <w:qFormat/>
     <w:uiPriority w:val="39"/>
     <w:pPr>
       <w:ind w:left="840" w:leftChars="400"/>
@@ -31646,6 +31663,7 @@
   <w:style w:type="character" w:customStyle="1" w:styleId="18">
     <w:name w:val="Heading 1 Char"/>
     <w:link w:val="2"/>
+    <w:qFormat/>
     <w:uiPriority w:val="9"/>
     <w:rPr>
       <w:rFonts w:eastAsia="Times New Roman"/>
@@ -31660,6 +31678,7 @@
     <w:name w:val="Heading 2 Char"/>
     <w:link w:val="3"/>
     <w:semiHidden/>
+    <w:qFormat/>
     <w:uiPriority w:val="9"/>
     <w:rPr>
       <w:rFonts w:ascii="Calibri Light" w:hAnsi="Calibri Light" w:eastAsia="Times New Roman" w:cs="Times New Roman"/>
@@ -31675,6 +31694,7 @@
     <w:name w:val="Heading 3 Char"/>
     <w:link w:val="4"/>
     <w:semiHidden/>
+    <w:qFormat/>
     <w:uiPriority w:val="9"/>
     <w:rPr>
       <w:rFonts w:ascii="Calibri Light" w:hAnsi="Calibri Light" w:eastAsia="Times New Roman" w:cs="Times New Roman"/>
@@ -31700,11 +31720,13 @@
   <w:style w:type="character" w:customStyle="1" w:styleId="22">
     <w:name w:val="Footer Char"/>
     <w:link w:val="9"/>
+    <w:qFormat/>
     <w:uiPriority w:val="99"/>
   </w:style>
   <w:style w:type="character" w:customStyle="1" w:styleId="23">
     <w:name w:val="Header Char"/>
     <w:link w:val="10"/>
+    <w:qFormat/>
     <w:uiPriority w:val="99"/>
   </w:style>
 </w:styles>

</xml_diff>

<commit_message>
Final Documentation , needing Borders
</commit_message>
<xml_diff>
--- a/7th_sem_project_Report-format_E-Suvidha.docx
+++ b/7th_sem_project_Report-format_E-Suvidha.docx
@@ -1104,7 +1104,7 @@
                     </pic:cNvPicPr>
                   </pic:nvPicPr>
                   <pic:blipFill>
-                    <a:blip r:embed="rId20"/>
+                    <a:blip r:embed="rId18"/>
                     <a:stretch>
                       <a:fillRect/>
                     </a:stretch>
@@ -1377,9 +1377,9 @@
           <w:sz w:val="39"/>
         </w:rPr>
       </w:pPr>
-      <w:bookmarkStart w:id="1" w:name="page3"/>
+      <w:bookmarkStart w:id="1" w:name="page2"/>
       <w:bookmarkEnd w:id="1"/>
-      <w:bookmarkStart w:id="2" w:name="page2"/>
+      <w:bookmarkStart w:id="2" w:name="page3"/>
       <w:bookmarkEnd w:id="2"/>
       <w:r>
         <w:rPr>
@@ -1713,7 +1713,7 @@
                     </pic:cNvPicPr>
                   </pic:nvPicPr>
                   <pic:blipFill>
-                    <a:blip r:embed="rId20"/>
+                    <a:blip r:embed="rId18"/>
                     <a:stretch>
                       <a:fillRect/>
                     </a:stretch>
@@ -4766,7 +4766,7 @@
           <w:sz w:val="24"/>
           <w:szCs w:val="24"/>
         </w:rPr>
-        <w:t>7</w:t>
+        <w:t>12</w:t>
       </w:r>
       <w:r>
         <w:rPr>
@@ -4881,7 +4881,7 @@
           <w:sz w:val="24"/>
           <w:szCs w:val="24"/>
         </w:rPr>
-        <w:t>7</w:t>
+        <w:t>12</w:t>
       </w:r>
       <w:r>
         <w:rPr>
@@ -4949,7 +4949,7 @@
         <w:fldChar w:fldCharType="separate"/>
       </w:r>
       <w:r>
-        <w:t>7</w:t>
+        <w:t>12</w:t>
       </w:r>
       <w:r>
         <w:fldChar w:fldCharType="end"/>
@@ -5007,7 +5007,7 @@
         <w:fldChar w:fldCharType="separate"/>
       </w:r>
       <w:r>
-        <w:t>8</w:t>
+        <w:t>13</w:t>
       </w:r>
       <w:r>
         <w:fldChar w:fldCharType="end"/>
@@ -5065,7 +5065,7 @@
         <w:fldChar w:fldCharType="separate"/>
       </w:r>
       <w:r>
-        <w:t>8</w:t>
+        <w:t>13</w:t>
       </w:r>
       <w:r>
         <w:fldChar w:fldCharType="end"/>
@@ -5123,7 +5123,7 @@
         <w:fldChar w:fldCharType="separate"/>
       </w:r>
       <w:r>
-        <w:t>9</w:t>
+        <w:t>14</w:t>
       </w:r>
       <w:r>
         <w:fldChar w:fldCharType="end"/>
@@ -5181,7 +5181,7 @@
         <w:fldChar w:fldCharType="separate"/>
       </w:r>
       <w:r>
-        <w:t>10</w:t>
+        <w:t>15</w:t>
       </w:r>
       <w:r>
         <w:fldChar w:fldCharType="end"/>
@@ -5239,7 +5239,7 @@
         <w:fldChar w:fldCharType="separate"/>
       </w:r>
       <w:r>
-        <w:t>10</w:t>
+        <w:t>15</w:t>
       </w:r>
       <w:r>
         <w:fldChar w:fldCharType="end"/>
@@ -5297,7 +5297,7 @@
         <w:fldChar w:fldCharType="separate"/>
       </w:r>
       <w:r>
-        <w:t>10</w:t>
+        <w:t>15</w:t>
       </w:r>
       <w:r>
         <w:fldChar w:fldCharType="end"/>
@@ -5430,7 +5430,7 @@
           <w:sz w:val="22"/>
           <w:szCs w:val="22"/>
         </w:rPr>
-        <w:t>11</w:t>
+        <w:t>16</w:t>
       </w:r>
       <w:r>
         <w:rPr>
@@ -5547,7 +5547,7 @@
           <w:sz w:val="22"/>
           <w:szCs w:val="22"/>
         </w:rPr>
-        <w:t>11</w:t>
+        <w:t>16</w:t>
       </w:r>
       <w:r>
         <w:rPr>
@@ -5615,7 +5615,7 @@
         <w:fldChar w:fldCharType="separate"/>
       </w:r>
       <w:r>
-        <w:t>11</w:t>
+        <w:t>16</w:t>
       </w:r>
       <w:r>
         <w:fldChar w:fldCharType="end"/>
@@ -5673,7 +5673,7 @@
         <w:fldChar w:fldCharType="separate"/>
       </w:r>
       <w:r>
-        <w:t>11</w:t>
+        <w:t>17</w:t>
       </w:r>
       <w:r>
         <w:fldChar w:fldCharType="end"/>
@@ -5731,7 +5731,7 @@
         <w:fldChar w:fldCharType="separate"/>
       </w:r>
       <w:r>
-        <w:t>13</w:t>
+        <w:t>17</w:t>
       </w:r>
       <w:r>
         <w:fldChar w:fldCharType="end"/>
@@ -5789,7 +5789,7 @@
         <w:fldChar w:fldCharType="separate"/>
       </w:r>
       <w:r>
-        <w:t>14</w:t>
+        <w:t>18</w:t>
       </w:r>
       <w:r>
         <w:fldChar w:fldCharType="end"/>
@@ -5847,7 +5847,7 @@
         <w:fldChar w:fldCharType="separate"/>
       </w:r>
       <w:r>
-        <w:t>14</w:t>
+        <w:t>18</w:t>
       </w:r>
       <w:r>
         <w:fldChar w:fldCharType="end"/>
@@ -5905,7 +5905,7 @@
         <w:fldChar w:fldCharType="separate"/>
       </w:r>
       <w:r>
-        <w:t>14</w:t>
+        <w:t>19</w:t>
       </w:r>
       <w:r>
         <w:fldChar w:fldCharType="end"/>
@@ -5963,7 +5963,7 @@
         <w:fldChar w:fldCharType="separate"/>
       </w:r>
       <w:r>
-        <w:t>15</w:t>
+        <w:t>19</w:t>
       </w:r>
       <w:r>
         <w:fldChar w:fldCharType="end"/>
@@ -6021,7 +6021,7 @@
         <w:fldChar w:fldCharType="separate"/>
       </w:r>
       <w:r>
-        <w:t>15</w:t>
+        <w:t>19</w:t>
       </w:r>
       <w:r>
         <w:fldChar w:fldCharType="end"/>
@@ -6079,7 +6079,7 @@
         <w:fldChar w:fldCharType="separate"/>
       </w:r>
       <w:r>
-        <w:t>15</w:t>
+        <w:t>19</w:t>
       </w:r>
       <w:r>
         <w:fldChar w:fldCharType="end"/>
@@ -6190,7 +6190,7 @@
           <w:sz w:val="24"/>
           <w:szCs w:val="24"/>
         </w:rPr>
-        <w:t>19</w:t>
+        <w:t>24</w:t>
       </w:r>
       <w:r>
         <w:rPr>
@@ -6309,7 +6309,7 @@
           <w:sz w:val="24"/>
           <w:szCs w:val="24"/>
         </w:rPr>
-        <w:t>19</w:t>
+        <w:t>24</w:t>
       </w:r>
       <w:r>
         <w:rPr>
@@ -6377,7 +6377,7 @@
         <w:fldChar w:fldCharType="separate"/>
       </w:r>
       <w:r>
-        <w:t>19</w:t>
+        <w:t>24</w:t>
       </w:r>
       <w:r>
         <w:fldChar w:fldCharType="end"/>
@@ -6435,7 +6435,7 @@
         <w:fldChar w:fldCharType="separate"/>
       </w:r>
       <w:r>
-        <w:t>19</w:t>
+        <w:t>24</w:t>
       </w:r>
       <w:r>
         <w:fldChar w:fldCharType="end"/>
@@ -6493,7 +6493,7 @@
         <w:fldChar w:fldCharType="separate"/>
       </w:r>
       <w:r>
-        <w:t>20</w:t>
+        <w:t>25</w:t>
       </w:r>
       <w:r>
         <w:fldChar w:fldCharType="end"/>
@@ -6551,7 +6551,7 @@
         <w:fldChar w:fldCharType="separate"/>
       </w:r>
       <w:r>
-        <w:t>20</w:t>
+        <w:t>25</w:t>
       </w:r>
       <w:r>
         <w:fldChar w:fldCharType="end"/>
@@ -6609,7 +6609,7 @@
         <w:fldChar w:fldCharType="separate"/>
       </w:r>
       <w:r>
-        <w:t>20</w:t>
+        <w:t>25</w:t>
       </w:r>
       <w:r>
         <w:fldChar w:fldCharType="end"/>
@@ -6667,7 +6667,7 @@
         <w:fldChar w:fldCharType="separate"/>
       </w:r>
       <w:r>
-        <w:t>20</w:t>
+        <w:t>25</w:t>
       </w:r>
       <w:r>
         <w:fldChar w:fldCharType="end"/>
@@ -6726,7 +6726,7 @@
         <w:fldChar w:fldCharType="separate"/>
       </w:r>
       <w:r>
-        <w:t>21</w:t>
+        <w:t>26</w:t>
       </w:r>
       <w:r>
         <w:fldChar w:fldCharType="end"/>
@@ -6785,7 +6785,7 @@
         <w:fldChar w:fldCharType="separate"/>
       </w:r>
       <w:r>
-        <w:t>22</w:t>
+        <w:t>27</w:t>
       </w:r>
       <w:r>
         <w:fldChar w:fldCharType="end"/>
@@ -6894,7 +6894,7 @@
           <w:sz w:val="22"/>
           <w:szCs w:val="22"/>
         </w:rPr>
-        <w:t>23</w:t>
+        <w:t>28</w:t>
       </w:r>
       <w:r>
         <w:rPr>
@@ -7013,7 +7013,7 @@
           <w:sz w:val="22"/>
           <w:szCs w:val="22"/>
         </w:rPr>
-        <w:t>23</w:t>
+        <w:t>28</w:t>
       </w:r>
       <w:r>
         <w:rPr>
@@ -7081,7 +7081,7 @@
         <w:fldChar w:fldCharType="separate"/>
       </w:r>
       <w:r>
-        <w:t>23</w:t>
+        <w:t>28</w:t>
       </w:r>
       <w:r>
         <w:fldChar w:fldCharType="end"/>
@@ -7139,7 +7139,7 @@
         <w:fldChar w:fldCharType="separate"/>
       </w:r>
       <w:r>
-        <w:t>23</w:t>
+        <w:t>28</w:t>
       </w:r>
       <w:r>
         <w:fldChar w:fldCharType="end"/>
@@ -7197,7 +7197,7 @@
         <w:fldChar w:fldCharType="separate"/>
       </w:r>
       <w:r>
-        <w:t>23</w:t>
+        <w:t>28</w:t>
       </w:r>
       <w:r>
         <w:fldChar w:fldCharType="end"/>
@@ -7255,7 +7255,7 @@
         <w:fldChar w:fldCharType="separate"/>
       </w:r>
       <w:r>
-        <w:t>23</w:t>
+        <w:t>28</w:t>
       </w:r>
       <w:r>
         <w:fldChar w:fldCharType="end"/>
@@ -7313,7 +7313,7 @@
         <w:fldChar w:fldCharType="separate"/>
       </w:r>
       <w:r>
-        <w:t>24</w:t>
+        <w:t>29</w:t>
       </w:r>
       <w:r>
         <w:fldChar w:fldCharType="end"/>
@@ -7371,7 +7371,7 @@
         <w:fldChar w:fldCharType="separate"/>
       </w:r>
       <w:r>
-        <w:t>24</w:t>
+        <w:t>29</w:t>
       </w:r>
       <w:r>
         <w:fldChar w:fldCharType="end"/>
@@ -7686,9 +7686,9 @@
           <w:szCs w:val="40"/>
         </w:rPr>
       </w:pPr>
-      <w:bookmarkStart w:id="8" w:name="_Toc9245"/>
+      <w:bookmarkStart w:id="8" w:name="_Toc19645"/>
       <w:bookmarkStart w:id="9" w:name="_Toc21335"/>
-      <w:bookmarkStart w:id="10" w:name="_Toc19645"/>
+      <w:bookmarkStart w:id="10" w:name="_Toc9245"/>
       <w:r>
         <w:rPr>
           <w:sz w:val="40"/>
@@ -7712,8 +7712,8 @@
           <w:szCs w:val="44"/>
         </w:rPr>
       </w:pPr>
-      <w:bookmarkStart w:id="11" w:name="_Toc15300"/>
-      <w:bookmarkStart w:id="12" w:name="_Toc8049"/>
+      <w:bookmarkStart w:id="11" w:name="_Toc8049"/>
+      <w:bookmarkStart w:id="12" w:name="_Toc15300"/>
       <w:bookmarkStart w:id="13" w:name="_Toc21104"/>
       <w:r>
         <w:rPr>
@@ -8595,8 +8595,8 @@
           <w:szCs w:val="40"/>
         </w:rPr>
       </w:pPr>
-      <w:bookmarkStart w:id="14" w:name="_Toc1577"/>
-      <w:bookmarkStart w:id="15" w:name="_Toc32216"/>
+      <w:bookmarkStart w:id="14" w:name="_Toc32216"/>
+      <w:bookmarkStart w:id="15" w:name="_Toc1577"/>
       <w:bookmarkStart w:id="16" w:name="_Toc19162"/>
       <w:r>
         <w:rPr>
@@ -8622,8 +8622,8 @@
           <w:szCs w:val="44"/>
         </w:rPr>
       </w:pPr>
-      <w:bookmarkStart w:id="17" w:name="_Toc20178"/>
-      <w:bookmarkStart w:id="18" w:name="_Toc11445"/>
+      <w:bookmarkStart w:id="17" w:name="_Toc11445"/>
+      <w:bookmarkStart w:id="18" w:name="_Toc20178"/>
       <w:bookmarkStart w:id="19" w:name="_Toc28683"/>
       <w:r>
         <w:rPr>
@@ -8682,9 +8682,9 @@
           <w:szCs w:val="32"/>
         </w:rPr>
       </w:pPr>
-      <w:bookmarkStart w:id="20" w:name="_Toc24899"/>
+      <w:bookmarkStart w:id="20" w:name="_Toc10644"/>
       <w:bookmarkStart w:id="21" w:name="_Toc32351"/>
-      <w:bookmarkStart w:id="22" w:name="_Toc10644"/>
+      <w:bookmarkStart w:id="22" w:name="_Toc24899"/>
       <w:r>
         <w:rPr>
           <w:rStyle w:val="14"/>
@@ -8876,8 +8876,8 @@
         </w:rPr>
       </w:pPr>
       <w:bookmarkStart w:id="23" w:name="_Toc14728"/>
-      <w:bookmarkStart w:id="24" w:name="_Toc24300"/>
-      <w:bookmarkStart w:id="25" w:name="_Toc7685"/>
+      <w:bookmarkStart w:id="24" w:name="_Toc7685"/>
+      <w:bookmarkStart w:id="25" w:name="_Toc24300"/>
       <w:r>
         <w:rPr>
           <w:rStyle w:val="14"/>
@@ -9374,9 +9374,9 @@
           <w:szCs w:val="32"/>
         </w:rPr>
       </w:pPr>
-      <w:bookmarkStart w:id="26" w:name="_Toc11697"/>
+      <w:bookmarkStart w:id="26" w:name="_Toc13025"/>
       <w:bookmarkStart w:id="27" w:name="_Toc22246"/>
-      <w:bookmarkStart w:id="28" w:name="_Toc13025"/>
+      <w:bookmarkStart w:id="28" w:name="_Toc11697"/>
       <w:r>
         <w:rPr>
           <w:rStyle w:val="14"/>
@@ -10457,8 +10457,8 @@
           <w:szCs w:val="32"/>
         </w:rPr>
       </w:pPr>
-      <w:bookmarkStart w:id="35" w:name="_Toc5743"/>
-      <w:bookmarkStart w:id="36" w:name="_Toc2842"/>
+      <w:bookmarkStart w:id="35" w:name="_Toc2842"/>
+      <w:bookmarkStart w:id="36" w:name="_Toc5743"/>
       <w:bookmarkStart w:id="37" w:name="_Toc17706"/>
       <w:r>
         <w:rPr>
@@ -10885,9 +10885,9 @@
           <w:szCs w:val="32"/>
         </w:rPr>
       </w:pPr>
-      <w:bookmarkStart w:id="38" w:name="_Toc16749"/>
+      <w:bookmarkStart w:id="38" w:name="_Toc16701"/>
       <w:bookmarkStart w:id="39" w:name="_Toc14525"/>
-      <w:bookmarkStart w:id="40" w:name="_Toc16701"/>
+      <w:bookmarkStart w:id="40" w:name="_Toc16749"/>
       <w:r>
         <w:rPr>
           <w:rStyle w:val="14"/>
@@ -11175,9 +11175,9 @@
           <w:szCs w:val="32"/>
         </w:rPr>
       </w:pPr>
-      <w:bookmarkStart w:id="41" w:name="_Toc4599"/>
-      <w:bookmarkStart w:id="42" w:name="_Toc30142"/>
-      <w:bookmarkStart w:id="43" w:name="_Toc667"/>
+      <w:bookmarkStart w:id="41" w:name="_Toc30142"/>
+      <w:bookmarkStart w:id="42" w:name="_Toc667"/>
+      <w:bookmarkStart w:id="43" w:name="_Toc4599"/>
       <w:r>
         <w:rPr>
           <w:rStyle w:val="14"/>
@@ -12094,9 +12094,9 @@
           <w:szCs w:val="40"/>
         </w:rPr>
       </w:pPr>
-      <w:bookmarkStart w:id="45" w:name="_Toc28770"/>
-      <w:bookmarkStart w:id="46" w:name="_Toc1902"/>
-      <w:bookmarkStart w:id="47" w:name="_Toc1418"/>
+      <w:bookmarkStart w:id="45" w:name="_Toc1418"/>
+      <w:bookmarkStart w:id="46" w:name="_Toc28770"/>
+      <w:bookmarkStart w:id="47" w:name="_Toc1902"/>
       <w:r>
         <w:rPr>
           <w:rStyle w:val="14"/>
@@ -12122,8 +12122,8 @@
         </w:rPr>
       </w:pPr>
       <w:bookmarkStart w:id="48" w:name="_Toc11770"/>
-      <w:bookmarkStart w:id="49" w:name="_Toc8547"/>
-      <w:bookmarkStart w:id="50" w:name="_Toc8478"/>
+      <w:bookmarkStart w:id="49" w:name="_Toc8478"/>
+      <w:bookmarkStart w:id="50" w:name="_Toc8547"/>
       <w:r>
         <w:rPr>
           <w:rStyle w:val="14"/>
@@ -12719,9 +12719,9 @@
           <w:szCs w:val="32"/>
         </w:rPr>
       </w:pPr>
-      <w:bookmarkStart w:id="54" w:name="_Toc31360"/>
+      <w:bookmarkStart w:id="54" w:name="_Toc18467"/>
       <w:bookmarkStart w:id="55" w:name="_Toc11734"/>
-      <w:bookmarkStart w:id="56" w:name="_Toc18467"/>
+      <w:bookmarkStart w:id="56" w:name="_Toc31360"/>
       <w:r>
         <w:rPr>
           <w:rStyle w:val="14"/>
@@ -13013,9 +13013,9 @@
           <w:szCs w:val="32"/>
         </w:rPr>
       </w:pPr>
-      <w:bookmarkStart w:id="57" w:name="_Toc6344"/>
+      <w:bookmarkStart w:id="57" w:name="_Toc2014"/>
       <w:bookmarkStart w:id="58" w:name="_Toc31275"/>
-      <w:bookmarkStart w:id="59" w:name="_Toc2014"/>
+      <w:bookmarkStart w:id="59" w:name="_Toc6344"/>
       <w:r>
         <w:rPr>
           <w:rStyle w:val="14"/>
@@ -13623,8 +13623,8 @@
           <w:szCs w:val="32"/>
         </w:rPr>
       </w:pPr>
-      <w:bookmarkStart w:id="60" w:name="_Toc15119"/>
-      <w:bookmarkStart w:id="61" w:name="_Toc25977"/>
+      <w:bookmarkStart w:id="60" w:name="_Toc25977"/>
+      <w:bookmarkStart w:id="61" w:name="_Toc15119"/>
       <w:bookmarkStart w:id="62" w:name="_Toc15733"/>
       <w:r>
         <w:rPr>
@@ -14342,6 +14342,14 @@
         <w:gridCol w:w="5896"/>
       </w:tblGrid>
       <w:tr>
+        <w:tblPrEx>
+          <w:tblCellMar>
+            <w:top w:w="15" w:type="dxa"/>
+            <w:left w:w="15" w:type="dxa"/>
+            <w:bottom w:w="15" w:type="dxa"/>
+            <w:right w:w="15" w:type="dxa"/>
+          </w:tblCellMar>
+        </w:tblPrEx>
         <w:trPr>
           <w:trHeight w:val="195" w:hRule="atLeast"/>
           <w:tblHeader/>
@@ -14853,9 +14861,9 @@
           <w:szCs w:val="32"/>
         </w:rPr>
       </w:pPr>
-      <w:bookmarkStart w:id="63" w:name="_Toc32072"/>
-      <w:bookmarkStart w:id="64" w:name="_Toc7226"/>
-      <w:bookmarkStart w:id="65" w:name="_Toc23206"/>
+      <w:bookmarkStart w:id="63" w:name="_Toc7226"/>
+      <w:bookmarkStart w:id="64" w:name="_Toc23206"/>
+      <w:bookmarkStart w:id="65" w:name="_Toc32072"/>
       <w:r>
         <w:rPr>
           <w:rStyle w:val="14"/>
@@ -16050,6 +16058,14 @@
         </w:tc>
       </w:tr>
       <w:tr>
+        <w:tblPrEx>
+          <w:tblCellMar>
+            <w:top w:w="15" w:type="dxa"/>
+            <w:left w:w="15" w:type="dxa"/>
+            <w:bottom w:w="15" w:type="dxa"/>
+            <w:right w:w="15" w:type="dxa"/>
+          </w:tblCellMar>
+        </w:tblPrEx>
         <w:trPr>
           <w:tblCellSpacing w:w="15" w:type="dxa"/>
         </w:trPr>
@@ -16164,9 +16180,9 @@
           <w:szCs w:val="32"/>
         </w:rPr>
       </w:pPr>
-      <w:bookmarkStart w:id="69" w:name="_Toc19875"/>
+      <w:bookmarkStart w:id="69" w:name="_Toc9653"/>
       <w:bookmarkStart w:id="70" w:name="_Toc30879"/>
-      <w:bookmarkStart w:id="71" w:name="_Toc9653"/>
+      <w:bookmarkStart w:id="71" w:name="_Toc19875"/>
       <w:r>
         <w:rPr>
           <w:rStyle w:val="14"/>
@@ -16486,8 +16502,8 @@
       <w:pPr>
         <w:pStyle w:val="13"/>
         <w:rPr>
-          <w:sz w:val="27"/>
-          <w:szCs w:val="27"/>
+          <w:rFonts w:eastAsia="Times New Roman"/>
+          <w:sz w:val="23"/>
         </w:rPr>
       </w:pPr>
       <w:r>
@@ -16512,132 +16528,8 @@
         </w:rPr>
         <w:t xml:space="preserve"> — technically, operationally, and economically — making it a viable and sustainable solution for real-world deployment.</w:t>
       </w:r>
-    </w:p>
-    <w:p>
-      <w:pPr>
-        <w:jc w:val="both"/>
-        <w:rPr>
-          <w:rFonts w:eastAsia="Times New Roman"/>
-          <w:sz w:val="28"/>
-          <w:szCs w:val="28"/>
-          <w:lang w:val="en-US"/>
-        </w:rPr>
-      </w:pPr>
-    </w:p>
-    <w:p>
-      <w:pPr>
-        <w:jc w:val="both"/>
-        <w:rPr>
-          <w:rFonts w:eastAsia="Times New Roman"/>
-          <w:sz w:val="28"/>
-          <w:szCs w:val="28"/>
-          <w:lang w:val="en-US"/>
-        </w:rPr>
-      </w:pPr>
-      <w:r>
-        <w:rPr>
-          <w:rFonts w:eastAsia="Times New Roman"/>
-          <w:sz w:val="28"/>
-          <w:szCs w:val="28"/>
-        </w:rPr>
-        <mc:AlternateContent>
-          <mc:Choice Requires="wps">
-            <w:drawing>
-              <wp:anchor distT="0" distB="0" distL="114300" distR="114300" simplePos="0" relativeHeight="251774976" behindDoc="0" locked="0" layoutInCell="1" allowOverlap="1">
-                <wp:simplePos x="0" y="0"/>
-                <wp:positionH relativeFrom="column">
-                  <wp:posOffset>-700405</wp:posOffset>
-                </wp:positionH>
-                <wp:positionV relativeFrom="paragraph">
-                  <wp:posOffset>169545</wp:posOffset>
-                </wp:positionV>
-                <wp:extent cx="7194550" cy="0"/>
-                <wp:effectExtent l="0" t="5080" r="0" b="4445"/>
-                <wp:wrapNone/>
-                <wp:docPr id="134" name="AutoShape 203"/>
-                <wp:cNvGraphicFramePr/>
-                <a:graphic xmlns:a="http://schemas.openxmlformats.org/drawingml/2006/main">
-                  <a:graphicData uri="http://schemas.microsoft.com/office/word/2010/wordprocessingShape">
-                    <wps:wsp>
-                      <wps:cNvCnPr/>
-                      <wps:spPr>
-                        <a:xfrm>
-                          <a:off x="0" y="0"/>
-                          <a:ext cx="7194550" cy="0"/>
-                        </a:xfrm>
-                        <a:prstGeom prst="straightConnector1">
-                          <a:avLst/>
-                        </a:prstGeom>
-                        <a:ln w="9525" cap="flat" cmpd="sng">
-                          <a:solidFill>
-                            <a:srgbClr val="000000"/>
-                          </a:solidFill>
-                          <a:prstDash val="solid"/>
-                          <a:headEnd type="none" w="med" len="med"/>
-                          <a:tailEnd type="none" w="med" len="med"/>
-                        </a:ln>
-                      </wps:spPr>
-                      <wps:bodyPr/>
-                    </wps:wsp>
-                  </a:graphicData>
-                </a:graphic>
-              </wp:anchor>
-            </w:drawing>
-          </mc:Choice>
-          <mc:Fallback>
-            <w:pict>
-              <v:shape id="AutoShape 203" o:spid="_x0000_s1026" o:spt="32" type="#_x0000_t32" style="position:absolute;left:0pt;margin-left:-55.15pt;margin-top:13.35pt;height:0pt;width:566.5pt;z-index:251774976;mso-width-relative:page;mso-height-relative:page;" filled="f" stroked="t" coordsize="21600,21600" o:gfxdata="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">
-                <v:fill on="f" focussize="0,0"/>
-                <v:stroke color="#000000" joinstyle="round"/>
-                <v:imagedata o:title=""/>
-                <o:lock v:ext="edit" aspectratio="f"/>
-              </v:shape>
-            </w:pict>
-          </mc:Fallback>
-        </mc:AlternateContent>
-      </w:r>
-    </w:p>
-    <w:p>
-      <w:pPr>
-        <w:tabs>
-          <w:tab w:val="left" w:pos="8980"/>
-        </w:tabs>
-        <w:spacing w:line="0" w:lineRule="atLeast"/>
-        <w:rPr>
-          <w:rFonts w:eastAsia="Times New Roman"/>
-          <w:sz w:val="23"/>
-        </w:rPr>
-        <w:sectPr>
-          <w:headerReference r:id="rId11" w:type="default"/>
-          <w:footerReference r:id="rId12" w:type="default"/>
-          <w:type w:val="continuous"/>
-          <w:pgSz w:w="11900" w:h="16838"/>
-          <w:pgMar w:top="660" w:right="1386" w:bottom="190" w:left="1400" w:header="567" w:footer="567" w:gutter="0"/>
-          <w:pgNumType w:start="7"/>
-          <w:cols w:space="720" w:num="1"/>
-          <w:docGrid w:linePitch="360" w:charSpace="0"/>
-        </w:sectPr>
-      </w:pPr>
-    </w:p>
-    <w:p>
-      <w:pPr>
-        <w:spacing w:line="0" w:lineRule="atLeast"/>
-        <w:ind w:right="20"/>
-        <w:rPr>
-          <w:rFonts w:eastAsia="Times New Roman"/>
-        </w:rPr>
-      </w:pPr>
       <w:bookmarkStart w:id="72" w:name="page12"/>
       <w:bookmarkEnd w:id="72"/>
-    </w:p>
-    <w:p>
-      <w:pPr>
-        <w:spacing w:line="0" w:lineRule="atLeast"/>
-        <w:ind w:right="20"/>
-        <w:rPr>
-          <w:rFonts w:eastAsia="Times New Roman"/>
-        </w:rPr>
-      </w:pPr>
       <w:r>
         <w:rPr>
           <w:rFonts w:eastAsia="Times New Roman"/>
@@ -16882,12 +16774,98 @@
           </mc:Fallback>
         </mc:AlternateContent>
       </w:r>
-    </w:p>
-    <w:p>
-      <w:pPr>
-        <w:spacing w:line="398" w:lineRule="exact"/>
-        <w:rPr>
-          <w:rFonts w:eastAsia="Times New Roman"/>
+      <w:bookmarkStart w:id="73" w:name="_Toc28307"/>
+      <w:bookmarkStart w:id="74" w:name="_Toc8370"/>
+      <w:bookmarkStart w:id="75" w:name="_Toc230"/>
+    </w:p>
+    <w:p>
+      <w:pPr>
+        <w:spacing w:line="0" w:lineRule="atLeast"/>
+        <w:ind w:right="20"/>
+        <w:rPr>
+          <w:rFonts w:hint="default" w:ascii="Times New Roman" w:hAnsi="Times New Roman" w:cs="Times New Roman"/>
+          <w:b/>
+          <w:bCs/>
+          <w:sz w:val="32"/>
+          <w:szCs w:val="32"/>
+          <w:u w:val="none"/>
+          <w:lang w:val="en-US" w:eastAsia="en-IN" w:bidi="ar-SA"/>
+        </w:rPr>
+      </w:pPr>
+      <w:r>
+        <w:rPr>
+          <w:rFonts w:hint="default" w:ascii="Times New Roman" w:hAnsi="Times New Roman" w:cs="Times New Roman"/>
+          <w:b/>
+          <w:bCs/>
+          <w:sz w:val="32"/>
+          <w:szCs w:val="32"/>
+          <w:u w:val="none"/>
+          <w:lang w:val="en-US" w:eastAsia="en-IN" w:bidi="ar-SA"/>
+        </w:rPr>
+        <w:t>3.8 Feasibility &amp; Research</w:t>
+      </w:r>
+    </w:p>
+    <w:p>
+      <w:pPr>
+        <w:rPr>
+          <w:rFonts w:hint="default"/>
+          <w:lang w:val="en-US" w:eastAsia="en-IN"/>
+        </w:rPr>
+      </w:pPr>
+    </w:p>
+    <w:p>
+      <w:pPr>
+        <w:rPr>
+          <w:rFonts w:hint="default"/>
+          <w:sz w:val="27"/>
+          <w:szCs w:val="27"/>
+          <w:lang w:val="en-US" w:eastAsia="en-IN"/>
+        </w:rPr>
+      </w:pPr>
+      <w:r>
+        <w:rPr>
+          <w:rFonts w:hint="default"/>
+          <w:sz w:val="27"/>
+          <w:szCs w:val="27"/>
+          <w:lang w:val="en-US" w:eastAsia="en-IN"/>
+        </w:rPr>
+        <w:t>This section analyzes the feasibility of the E-Suvidha system based on research-backed technological, economic, and operational perspectives. The use of the MERN stack—MongoDB, Express.js, React/Next.js, and Node.js—has been validated in numerous academic and industrial implementations for building scalable and efficient web-based platforms [1], [2]. MongoDB provides a flexible schema and fast query response, making it ideal for applications requiring real-time updates [3]. Similarly, Node.js offers event-driven architecture suited for concurrent process handling, improving responsiveness for multiple user requests [4]. Next.js adds the advantage of server-side rendering, enhancing performance and accessibility even under limited network conditions [5].</w:t>
+      </w:r>
+    </w:p>
+    <w:p>
+      <w:pPr>
+        <w:rPr>
+          <w:rFonts w:hint="default"/>
+          <w:sz w:val="27"/>
+          <w:szCs w:val="27"/>
+          <w:lang w:val="en-US" w:eastAsia="en-IN"/>
+        </w:rPr>
+      </w:pPr>
+    </w:p>
+    <w:p>
+      <w:pPr>
+        <w:rPr>
+          <w:rFonts w:hint="default"/>
+          <w:sz w:val="27"/>
+          <w:szCs w:val="27"/>
+          <w:lang w:val="en-US" w:eastAsia="en-IN"/>
+        </w:rPr>
+      </w:pPr>
+      <w:r>
+        <w:rPr>
+          <w:rFonts w:hint="default"/>
+          <w:sz w:val="27"/>
+          <w:szCs w:val="27"/>
+          <w:lang w:val="en-US" w:eastAsia="en-IN"/>
+        </w:rPr>
+        <w:t>Research on e-governance solutions demonstrates that digital tendering systems improve transparency, efficiency, and participation of SMEs in government procurement [6]. Projects similar to E-Suvidha have shown that simplified user interfaces and recommendation-based assistance contribute to higher adoption rates [7]. The implementation aligns with the Digital India initiative and supports the broader goal of accessible digital services [8]. Thus, from both technological and socio-economic perspectives, the system is feasible, sustainable, and scalable.</w:t>
+      </w:r>
+    </w:p>
+    <w:p>
+      <w:pPr>
+        <w:rPr>
+          <w:rFonts w:hint="default"/>
+          <w:lang w:val="en-US" w:eastAsia="en-IN"/>
         </w:rPr>
       </w:pPr>
     </w:p>
@@ -16905,9 +16883,6 @@
           <w:szCs w:val="40"/>
         </w:rPr>
       </w:pPr>
-      <w:bookmarkStart w:id="73" w:name="_Toc28307"/>
-      <w:bookmarkStart w:id="74" w:name="_Toc230"/>
-      <w:bookmarkStart w:id="75" w:name="_Toc8370"/>
       <w:r>
         <w:rPr>
           <w:rStyle w:val="14"/>
@@ -17871,8 +17846,8 @@
           <w:szCs w:val="28"/>
         </w:rPr>
       </w:pPr>
-      <w:bookmarkStart w:id="85" w:name="_Toc4499"/>
-      <w:bookmarkStart w:id="86" w:name="_Toc24768"/>
+      <w:bookmarkStart w:id="85" w:name="_Toc24768"/>
+      <w:bookmarkStart w:id="86" w:name="_Toc4499"/>
       <w:bookmarkStart w:id="87" w:name="_Toc9700"/>
       <w:r>
         <w:rPr>
@@ -18902,8 +18877,8 @@
         </w:rPr>
       </w:pPr>
       <w:bookmarkStart w:id="88" w:name="_Toc22837"/>
-      <w:bookmarkStart w:id="89" w:name="_Toc3506"/>
-      <w:bookmarkStart w:id="90" w:name="_Toc25506"/>
+      <w:bookmarkStart w:id="89" w:name="_Toc25506"/>
+      <w:bookmarkStart w:id="90" w:name="_Toc3506"/>
       <w:r>
         <w:rPr>
           <w:rStyle w:val="14"/>
@@ -19219,9 +19194,9 @@
           <w:szCs w:val="28"/>
         </w:rPr>
       </w:pPr>
-      <w:bookmarkStart w:id="91" w:name="_Toc3662"/>
+      <w:bookmarkStart w:id="91" w:name="_Toc2128"/>
       <w:bookmarkStart w:id="92" w:name="_Toc16959"/>
-      <w:bookmarkStart w:id="93" w:name="_Toc2128"/>
+      <w:bookmarkStart w:id="93" w:name="_Toc3662"/>
       <w:r>
         <w:rPr>
           <w:rStyle w:val="14"/>
@@ -20026,8 +20001,8 @@
           <w:szCs w:val="32"/>
         </w:rPr>
       </w:pPr>
-      <w:bookmarkStart w:id="97" w:name="_Toc3524"/>
-      <w:bookmarkStart w:id="98" w:name="_Toc17362"/>
+      <w:bookmarkStart w:id="97" w:name="_Toc17362"/>
+      <w:bookmarkStart w:id="98" w:name="_Toc3524"/>
       <w:bookmarkStart w:id="99" w:name="_Toc30265"/>
       <w:r>
         <w:rPr>
@@ -20072,9 +20047,9 @@
           <w:szCs w:val="28"/>
         </w:rPr>
       </w:pPr>
-      <w:bookmarkStart w:id="100" w:name="_Toc2013"/>
-      <w:bookmarkStart w:id="101" w:name="_Toc26631"/>
-      <w:bookmarkStart w:id="102" w:name="_Toc4035"/>
+      <w:bookmarkStart w:id="100" w:name="_Toc26631"/>
+      <w:bookmarkStart w:id="101" w:name="_Toc4035"/>
+      <w:bookmarkStart w:id="102" w:name="_Toc2013"/>
       <w:r>
         <w:rPr>
           <w:rStyle w:val="14"/>
@@ -20110,6 +20085,14 @@
         <w:gridCol w:w="5813"/>
       </w:tblGrid>
       <w:tr>
+        <w:tblPrEx>
+          <w:tblCellMar>
+            <w:top w:w="15" w:type="dxa"/>
+            <w:left w:w="15" w:type="dxa"/>
+            <w:bottom w:w="15" w:type="dxa"/>
+            <w:right w:w="15" w:type="dxa"/>
+          </w:tblCellMar>
+        </w:tblPrEx>
         <w:trPr>
           <w:trHeight w:val="195" w:hRule="atLeast"/>
           <w:tblHeader/>
@@ -20532,8 +20515,8 @@
           <w:szCs w:val="28"/>
         </w:rPr>
       </w:pPr>
-      <w:bookmarkStart w:id="103" w:name="_Toc31188"/>
-      <w:bookmarkStart w:id="104" w:name="_Toc26742"/>
+      <w:bookmarkStart w:id="103" w:name="_Toc26742"/>
+      <w:bookmarkStart w:id="104" w:name="_Toc31188"/>
       <w:bookmarkStart w:id="105" w:name="_Toc13126"/>
       <w:r>
         <w:rPr>
@@ -21604,14 +21587,6 @@
         </w:tc>
       </w:tr>
       <w:tr>
-        <w:tblPrEx>
-          <w:tblCellMar>
-            <w:top w:w="15" w:type="dxa"/>
-            <w:left w:w="15" w:type="dxa"/>
-            <w:bottom w:w="15" w:type="dxa"/>
-            <w:right w:w="15" w:type="dxa"/>
-          </w:tblCellMar>
-        </w:tblPrEx>
         <w:trPr>
           <w:trHeight w:val="221" w:hRule="atLeast"/>
           <w:tblCellSpacing w:w="15" w:type="dxa"/>
@@ -22440,7 +22415,7 @@
           <w:sz w:val="23"/>
         </w:rPr>
         <w:drawing>
-          <wp:anchor distT="0" distB="0" distL="114300" distR="114300" simplePos="0" relativeHeight="251776000" behindDoc="0" locked="0" layoutInCell="1" allowOverlap="1">
+          <wp:anchor distT="0" distB="0" distL="114300" distR="114300" simplePos="0" relativeHeight="251774976" behindDoc="0" locked="0" layoutInCell="1" allowOverlap="1">
             <wp:simplePos x="0" y="0"/>
             <wp:positionH relativeFrom="column">
               <wp:align>left</wp:align>
@@ -22465,7 +22440,7 @@
                     </pic:cNvPicPr>
                   </pic:nvPicPr>
                   <pic:blipFill>
-                    <a:blip r:embed="rId21">
+                    <a:blip r:embed="rId19">
                       <a:extLst>
                         <a:ext uri="{28A0092B-C50C-407E-A947-70E740481C1C}">
                           <a14:useLocalDpi xmlns:a14="http://schemas.microsoft.com/office/drawing/2010/main" val="0"/>
@@ -22688,7 +22663,7 @@
                     </pic:cNvPicPr>
                   </pic:nvPicPr>
                   <pic:blipFill>
-                    <a:blip r:embed="rId22" cstate="print">
+                    <a:blip r:embed="rId20" cstate="print">
                       <a:extLst>
                         <a:ext uri="{28A0092B-C50C-407E-A947-70E740481C1C}">
                           <a14:useLocalDpi xmlns:a14="http://schemas.microsoft.com/office/drawing/2010/main" val="0"/>
@@ -22791,7 +22766,7 @@
                     </pic:cNvPicPr>
                   </pic:nvPicPr>
                   <pic:blipFill>
-                    <a:blip r:embed="rId23">
+                    <a:blip r:embed="rId21">
                       <a:extLst>
                         <a:ext uri="{28A0092B-C50C-407E-A947-70E740481C1C}">
                           <a14:useLocalDpi xmlns:a14="http://schemas.microsoft.com/office/drawing/2010/main" val="0"/>
@@ -22875,7 +22850,7 @@
           <w:u w:val="single"/>
         </w:rPr>
         <w:drawing>
-          <wp:anchor distT="0" distB="0" distL="114300" distR="114300" simplePos="0" relativeHeight="251777024" behindDoc="0" locked="0" layoutInCell="1" allowOverlap="1">
+          <wp:anchor distT="0" distB="0" distL="114300" distR="114300" simplePos="0" relativeHeight="251776000" behindDoc="0" locked="0" layoutInCell="1" allowOverlap="1">
             <wp:simplePos x="0" y="0"/>
             <wp:positionH relativeFrom="column">
               <wp:align>left</wp:align>
@@ -22900,7 +22875,7 @@
                     </pic:cNvPicPr>
                   </pic:nvPicPr>
                   <pic:blipFill>
-                    <a:blip r:embed="rId24">
+                    <a:blip r:embed="rId22">
                       <a:extLst>
                         <a:ext uri="{28A0092B-C50C-407E-A947-70E740481C1C}">
                           <a14:useLocalDpi xmlns:a14="http://schemas.microsoft.com/office/drawing/2010/main" val="0"/>
@@ -23184,7 +23159,7 @@
           <w:u w:val="single"/>
         </w:rPr>
         <w:drawing>
-          <wp:anchor distT="0" distB="0" distL="114300" distR="114300" simplePos="0" relativeHeight="251778048" behindDoc="0" locked="0" layoutInCell="1" allowOverlap="1">
+          <wp:anchor distT="0" distB="0" distL="114300" distR="114300" simplePos="0" relativeHeight="251777024" behindDoc="0" locked="0" layoutInCell="1" allowOverlap="1">
             <wp:simplePos x="0" y="0"/>
             <wp:positionH relativeFrom="column">
               <wp:align>left</wp:align>
@@ -23209,7 +23184,7 @@
                     </pic:cNvPicPr>
                   </pic:nvPicPr>
                   <pic:blipFill>
-                    <a:blip r:embed="rId25">
+                    <a:blip r:embed="rId23">
                       <a:extLst>
                         <a:ext uri="{28A0092B-C50C-407E-A947-70E740481C1C}">
                           <a14:useLocalDpi xmlns:a14="http://schemas.microsoft.com/office/drawing/2010/main" val="0"/>
@@ -23278,7 +23253,7 @@
           <w:u w:val="single"/>
         </w:rPr>
         <w:drawing>
-          <wp:anchor distT="0" distB="0" distL="114300" distR="114300" simplePos="0" relativeHeight="251779072" behindDoc="0" locked="0" layoutInCell="1" allowOverlap="1">
+          <wp:anchor distT="0" distB="0" distL="114300" distR="114300" simplePos="0" relativeHeight="251778048" behindDoc="0" locked="0" layoutInCell="1" allowOverlap="1">
             <wp:simplePos x="0" y="0"/>
             <wp:positionH relativeFrom="column">
               <wp:align>left</wp:align>
@@ -23303,7 +23278,7 @@
                     </pic:cNvPicPr>
                   </pic:nvPicPr>
                   <pic:blipFill>
-                    <a:blip r:embed="rId26">
+                    <a:blip r:embed="rId24">
                       <a:extLst>
                         <a:ext uri="{28A0092B-C50C-407E-A947-70E740481C1C}">
                           <a14:useLocalDpi xmlns:a14="http://schemas.microsoft.com/office/drawing/2010/main" val="0"/>
@@ -23377,7 +23352,7 @@
           <w:u w:val="single"/>
         </w:rPr>
         <w:drawing>
-          <wp:anchor distT="0" distB="0" distL="114300" distR="114300" simplePos="0" relativeHeight="251780096" behindDoc="0" locked="0" layoutInCell="1" allowOverlap="1">
+          <wp:anchor distT="0" distB="0" distL="114300" distR="114300" simplePos="0" relativeHeight="251779072" behindDoc="0" locked="0" layoutInCell="1" allowOverlap="1">
             <wp:simplePos x="0" y="0"/>
             <wp:positionH relativeFrom="column">
               <wp:align>left</wp:align>
@@ -23402,7 +23377,7 @@
                     </pic:cNvPicPr>
                   </pic:nvPicPr>
                   <pic:blipFill>
-                    <a:blip r:embed="rId27">
+                    <a:blip r:embed="rId25">
                       <a:extLst>
                         <a:ext uri="{28A0092B-C50C-407E-A947-70E740481C1C}">
                           <a14:useLocalDpi xmlns:a14="http://schemas.microsoft.com/office/drawing/2010/main" val="0"/>
@@ -23518,7 +23493,7 @@
           <w:sz w:val="23"/>
         </w:rPr>
         <w:drawing>
-          <wp:anchor distT="0" distB="0" distL="114300" distR="114300" simplePos="0" relativeHeight="251781120" behindDoc="0" locked="0" layoutInCell="1" allowOverlap="1">
+          <wp:anchor distT="0" distB="0" distL="114300" distR="114300" simplePos="0" relativeHeight="251780096" behindDoc="0" locked="0" layoutInCell="1" allowOverlap="1">
             <wp:simplePos x="0" y="0"/>
             <wp:positionH relativeFrom="column">
               <wp:align>left</wp:align>
@@ -23543,7 +23518,7 @@
                     </pic:cNvPicPr>
                   </pic:nvPicPr>
                   <pic:blipFill>
-                    <a:blip r:embed="rId28">
+                    <a:blip r:embed="rId26">
                       <a:extLst>
                         <a:ext uri="{28A0092B-C50C-407E-A947-70E740481C1C}">
                           <a14:useLocalDpi xmlns:a14="http://schemas.microsoft.com/office/drawing/2010/main" val="0"/>
@@ -23694,7 +23669,7 @@
           <w:u w:val="single"/>
         </w:rPr>
         <w:drawing>
-          <wp:anchor distT="0" distB="0" distL="114300" distR="114300" simplePos="0" relativeHeight="251782144" behindDoc="0" locked="0" layoutInCell="1" allowOverlap="1">
+          <wp:anchor distT="0" distB="0" distL="114300" distR="114300" simplePos="0" relativeHeight="251781120" behindDoc="0" locked="0" layoutInCell="1" allowOverlap="1">
             <wp:simplePos x="0" y="0"/>
             <wp:positionH relativeFrom="column">
               <wp:align>left</wp:align>
@@ -23719,7 +23694,7 @@
                     </pic:cNvPicPr>
                   </pic:nvPicPr>
                   <pic:blipFill>
-                    <a:blip r:embed="rId29" cstate="print">
+                    <a:blip r:embed="rId27" cstate="print">
                       <a:extLst>
                         <a:ext uri="{28A0092B-C50C-407E-A947-70E740481C1C}">
                           <a14:useLocalDpi xmlns:a14="http://schemas.microsoft.com/office/drawing/2010/main" val="0"/>
@@ -23765,8 +23740,8 @@
           <w:sz w:val="23"/>
         </w:rPr>
         <w:sectPr>
-          <w:headerReference r:id="rId13" w:type="default"/>
-          <w:footerReference r:id="rId14" w:type="default"/>
+          <w:headerReference r:id="rId11" w:type="default"/>
+          <w:footerReference r:id="rId12" w:type="default"/>
           <w:type w:val="continuous"/>
           <w:pgSz w:w="11900" w:h="16838"/>
           <w:pgMar w:top="660" w:right="1386" w:bottom="190" w:left="1400" w:header="567" w:footer="567" w:gutter="0"/>
@@ -23844,8 +23819,8 @@
         </w:rPr>
       </w:pPr>
       <w:bookmarkStart w:id="108" w:name="_Toc19745"/>
-      <w:bookmarkStart w:id="109" w:name="_Toc3199"/>
-      <w:bookmarkStart w:id="110" w:name="_Toc19892"/>
+      <w:bookmarkStart w:id="109" w:name="_Toc19892"/>
+      <w:bookmarkStart w:id="110" w:name="_Toc3199"/>
       <w:r>
         <w:rPr>
           <w:rFonts w:hint="default" w:ascii="Times New Roman" w:hAnsi="Times New Roman" w:cs="Times New Roman"/>
@@ -24166,9 +24141,9 @@
           <w:szCs w:val="28"/>
         </w:rPr>
       </w:pPr>
-      <w:bookmarkStart w:id="113" w:name="_Toc28106"/>
+      <w:bookmarkStart w:id="113" w:name="_Toc19642"/>
       <w:bookmarkStart w:id="114" w:name="_Toc14634"/>
-      <w:bookmarkStart w:id="115" w:name="_Toc19642"/>
+      <w:bookmarkStart w:id="115" w:name="_Toc28106"/>
       <w:r>
         <w:rPr>
           <w:rStyle w:val="14"/>
@@ -24266,8 +24241,8 @@
         </w:rPr>
       </w:pPr>
       <w:bookmarkStart w:id="116" w:name="_Toc5381"/>
-      <w:bookmarkStart w:id="117" w:name="_Toc27155"/>
-      <w:bookmarkStart w:id="118" w:name="_Toc21443"/>
+      <w:bookmarkStart w:id="117" w:name="_Toc21443"/>
+      <w:bookmarkStart w:id="118" w:name="_Toc27155"/>
       <w:r>
         <w:rPr>
           <w:rStyle w:val="14"/>
@@ -24394,8 +24369,8 @@
           <w:szCs w:val="28"/>
         </w:rPr>
       </w:pPr>
-      <w:bookmarkStart w:id="119" w:name="_Toc21194"/>
-      <w:bookmarkStart w:id="120" w:name="_Toc28183"/>
+      <w:bookmarkStart w:id="119" w:name="_Toc28183"/>
+      <w:bookmarkStart w:id="120" w:name="_Toc21194"/>
       <w:bookmarkStart w:id="121" w:name="_Toc13828"/>
       <w:r>
         <w:rPr>
@@ -24568,9 +24543,9 @@
           <w:szCs w:val="28"/>
         </w:rPr>
       </w:pPr>
-      <w:bookmarkStart w:id="125" w:name="_Toc18231"/>
+      <w:bookmarkStart w:id="125" w:name="_Toc657"/>
       <w:bookmarkStart w:id="126" w:name="_Toc10816"/>
-      <w:bookmarkStart w:id="127" w:name="_Toc657"/>
+      <w:bookmarkStart w:id="127" w:name="_Toc18231"/>
       <w:r>
         <w:rPr>
           <w:rStyle w:val="14"/>
@@ -25725,273 +25700,38 @@
           <w:bCs/>
           <w:sz w:val="28"/>
           <w:szCs w:val="28"/>
+          <w:u w:val="single"/>
           <w:lang w:val="en-US" w:eastAsia="en-IN" w:bidi="ar-SA"/>
         </w:rPr>
       </w:pPr>
       <w:bookmarkStart w:id="129" w:name="_Toc28462"/>
-      <w:r>
+    </w:p>
+    <w:p>
+      <w:pPr>
+        <w:pStyle w:val="4"/>
         <w:rPr>
           <w:rFonts w:hint="default" w:ascii="Times New Roman" w:hAnsi="Times New Roman" w:cs="Times New Roman"/>
           <w:b/>
           <w:bCs/>
           <w:sz w:val="28"/>
           <w:szCs w:val="28"/>
+          <w:u w:val="single"/>
           <w:lang w:val="en-US" w:eastAsia="en-IN" w:bidi="ar-SA"/>
         </w:rPr>
+      </w:pPr>
+      <w:r>
+        <w:rPr>
+          <w:rFonts w:hint="default" w:ascii="Times New Roman" w:hAnsi="Times New Roman" w:cs="Times New Roman"/>
+          <w:b/>
+          <w:bCs/>
+          <w:sz w:val="28"/>
+          <w:szCs w:val="28"/>
+          <w:u w:val="single"/>
+          <w:lang w:val="en-US" w:eastAsia="en-IN" w:bidi="ar-SA"/>
+        </w:rPr>
         <w:t>References</w:t>
       </w:r>
       <w:bookmarkEnd w:id="129"/>
-    </w:p>
-    <w:p>
-      <w:pPr>
-        <w:spacing w:line="200" w:lineRule="exact"/>
-        <w:jc w:val="both"/>
-        <w:rPr>
-          <w:rFonts w:eastAsia="Times New Roman"/>
-        </w:rPr>
-      </w:pPr>
-      <w:r>
-        <w:rPr>
-          <w:rFonts w:eastAsia="Times New Roman"/>
-        </w:rPr>
-        <w:t>[1</w:t>
-      </w:r>
-      <w:r>
-        <w:rPr>
-          <w:rFonts w:eastAsia="Times New Roman"/>
-          <w:lang w:val="en-US"/>
-        </w:rPr>
-        <w:t xml:space="preserve"> </w:t>
-      </w:r>
-      <w:r>
-        <w:rPr>
-          <w:rFonts w:eastAsia="Times New Roman"/>
-        </w:rPr>
-        <w:t>]S. M. Metev and V. P. Veiko, Laser Assisted Microtechnology, 2nd ed., R. M. Osgood, Jr., Ed.  Berlin, Germany: Springer-Verlag, 1998.</w:t>
-      </w:r>
-    </w:p>
-    <w:p>
-      <w:pPr>
-        <w:spacing w:line="200" w:lineRule="exact"/>
-        <w:jc w:val="both"/>
-        <w:rPr>
-          <w:rFonts w:eastAsia="Times New Roman"/>
-        </w:rPr>
-      </w:pPr>
-    </w:p>
-    <w:p>
-      <w:pPr>
-        <w:numPr>
-          <w:ilvl w:val="0"/>
-          <w:numId w:val="21"/>
-        </w:numPr>
-        <w:spacing w:line="200" w:lineRule="exact"/>
-        <w:jc w:val="both"/>
-        <w:rPr>
-          <w:rFonts w:eastAsia="Times New Roman"/>
-        </w:rPr>
-      </w:pPr>
-      <w:r>
-        <w:rPr>
-          <w:rFonts w:eastAsia="Times New Roman"/>
-        </w:rPr>
-        <w:t>Breckling, Ed., The Analysis of Directional Time Series: Applications to Wind Speed and Direction, ser. Lecture Notes in Statistics.  Berlin, Germany: Springer, 1989, vol. 61.</w:t>
-      </w:r>
-    </w:p>
-    <w:p>
-      <w:pPr>
-        <w:spacing w:line="200" w:lineRule="exact"/>
-        <w:jc w:val="both"/>
-        <w:rPr>
-          <w:rFonts w:eastAsia="Times New Roman"/>
-        </w:rPr>
-      </w:pPr>
-    </w:p>
-    <w:p>
-      <w:pPr>
-        <w:numPr>
-          <w:ilvl w:val="0"/>
-          <w:numId w:val="21"/>
-        </w:numPr>
-        <w:spacing w:line="200" w:lineRule="exact"/>
-        <w:jc w:val="both"/>
-        <w:rPr>
-          <w:rFonts w:eastAsia="Times New Roman"/>
-        </w:rPr>
-      </w:pPr>
-      <w:r>
-        <w:rPr>
-          <w:rFonts w:eastAsia="Times New Roman"/>
-        </w:rPr>
-        <w:t>S. Zhang, C. Zhu, J. K. O. Sin, and P. K. T. Mok, “A novel ultrathin elevated channel low-temperature poly-Si TFT,” IEEE Electron Device Lett., vol. 20, pp. 569–571, Nov. 1999.</w:t>
-      </w:r>
-    </w:p>
-    <w:p>
-      <w:pPr>
-        <w:spacing w:line="200" w:lineRule="exact"/>
-        <w:jc w:val="both"/>
-        <w:rPr>
-          <w:rFonts w:eastAsia="Times New Roman"/>
-        </w:rPr>
-      </w:pPr>
-    </w:p>
-    <w:p>
-      <w:pPr>
-        <w:numPr>
-          <w:ilvl w:val="0"/>
-          <w:numId w:val="21"/>
-        </w:numPr>
-        <w:spacing w:line="200" w:lineRule="exact"/>
-        <w:jc w:val="both"/>
-        <w:rPr>
-          <w:rFonts w:eastAsia="Times New Roman"/>
-        </w:rPr>
-      </w:pPr>
-      <w:r>
-        <w:rPr>
-          <w:rFonts w:eastAsia="Times New Roman"/>
-        </w:rPr>
-        <w:t>M. Wegmuller, J. P. von der Weid, P. Oberson, and N. Gisin, “High resolution fiber distributed measurements with coherent OFDR,” in Proc. ECOC’00, 2000, paper 11.3.4, p. 109.</w:t>
-      </w:r>
-    </w:p>
-    <w:p>
-      <w:pPr>
-        <w:spacing w:line="200" w:lineRule="exact"/>
-        <w:jc w:val="both"/>
-        <w:rPr>
-          <w:rFonts w:eastAsia="Times New Roman"/>
-        </w:rPr>
-      </w:pPr>
-    </w:p>
-    <w:p>
-      <w:pPr>
-        <w:numPr>
-          <w:ilvl w:val="0"/>
-          <w:numId w:val="21"/>
-        </w:numPr>
-        <w:spacing w:line="200" w:lineRule="exact"/>
-        <w:jc w:val="both"/>
-        <w:rPr>
-          <w:rFonts w:eastAsia="Times New Roman"/>
-        </w:rPr>
-      </w:pPr>
-      <w:r>
-        <w:rPr>
-          <w:rFonts w:eastAsia="Times New Roman"/>
-        </w:rPr>
-        <w:t>R. E. Sorace, V. S. Reinhardt, and S. A. Vaughn, “High-speed digital-to-RF converter,” U.S. Patent 5 668 842, Sept. 16, 1997.</w:t>
-      </w:r>
-    </w:p>
-    <w:p>
-      <w:pPr>
-        <w:spacing w:line="200" w:lineRule="exact"/>
-        <w:jc w:val="both"/>
-        <w:rPr>
-          <w:rFonts w:eastAsia="Times New Roman"/>
-        </w:rPr>
-      </w:pPr>
-    </w:p>
-    <w:p>
-      <w:pPr>
-        <w:numPr>
-          <w:ilvl w:val="0"/>
-          <w:numId w:val="21"/>
-        </w:numPr>
-        <w:spacing w:line="200" w:lineRule="exact"/>
-        <w:jc w:val="both"/>
-        <w:rPr>
-          <w:rFonts w:eastAsia="Times New Roman"/>
-        </w:rPr>
-      </w:pPr>
-      <w:r>
-        <w:rPr>
-          <w:rFonts w:eastAsia="Times New Roman"/>
-        </w:rPr>
-        <w:t xml:space="preserve">(2002) The IEEE website. [Online]. Available: </w:t>
-      </w:r>
-      <w:r>
-        <w:fldChar w:fldCharType="begin"/>
-      </w:r>
-      <w:r>
-        <w:instrText xml:space="preserve"> HYPERLINK "http://www.ieee.org/" </w:instrText>
-      </w:r>
-      <w:r>
-        <w:fldChar w:fldCharType="separate"/>
-      </w:r>
-      <w:r>
-        <w:rPr>
-          <w:rStyle w:val="12"/>
-          <w:rFonts w:eastAsia="Times New Roman"/>
-        </w:rPr>
-        <w:t>http://www.ieee.org/</w:t>
-      </w:r>
-      <w:r>
-        <w:rPr>
-          <w:rStyle w:val="12"/>
-          <w:rFonts w:eastAsia="Times New Roman"/>
-        </w:rPr>
-        <w:fldChar w:fldCharType="end"/>
-      </w:r>
-    </w:p>
-    <w:p>
-      <w:pPr>
-        <w:spacing w:line="200" w:lineRule="exact"/>
-        <w:jc w:val="both"/>
-        <w:rPr>
-          <w:rFonts w:eastAsia="Times New Roman"/>
-        </w:rPr>
-      </w:pPr>
-    </w:p>
-    <w:p>
-      <w:pPr>
-        <w:numPr>
-          <w:ilvl w:val="0"/>
-          <w:numId w:val="21"/>
-        </w:numPr>
-        <w:spacing w:line="200" w:lineRule="exact"/>
-        <w:ind w:left="0" w:leftChars="0" w:firstLine="0" w:firstLineChars="0"/>
-        <w:jc w:val="both"/>
-        <w:rPr>
-          <w:rFonts w:eastAsia="Times New Roman"/>
-        </w:rPr>
-      </w:pPr>
-      <w:r>
-        <w:rPr>
-          <w:rFonts w:eastAsia="Times New Roman"/>
-        </w:rPr>
-        <w:t xml:space="preserve">M. Shell. (2002) IEEEtran homepage on CTAN. [Online]. Available: </w:t>
-      </w:r>
-      <w:r>
-        <w:rPr>
-          <w:rFonts w:eastAsia="Times New Roman"/>
-        </w:rPr>
-        <w:fldChar w:fldCharType="begin"/>
-      </w:r>
-      <w:r>
-        <w:rPr>
-          <w:rFonts w:eastAsia="Times New Roman"/>
-        </w:rPr>
-        <w:instrText xml:space="preserve"> HYPERLINK "http://www.ctan.org/tex-archive/macros/latex/contrib/supported/IEEEtran/" </w:instrText>
-      </w:r>
-      <w:r>
-        <w:rPr>
-          <w:rFonts w:eastAsia="Times New Roman"/>
-        </w:rPr>
-        <w:fldChar w:fldCharType="separate"/>
-      </w:r>
-      <w:r>
-        <w:rPr>
-          <w:rStyle w:val="12"/>
-          <w:rFonts w:eastAsia="Times New Roman"/>
-        </w:rPr>
-        <w:t>http://www.ctan.org/tex-archive/macros/latex/contrib/supported/IEEEtran/</w:t>
-      </w:r>
-      <w:r>
-        <w:rPr>
-          <w:rFonts w:eastAsia="Times New Roman"/>
-        </w:rPr>
-        <w:fldChar w:fldCharType="end"/>
-      </w:r>
     </w:p>
     <w:p>
       <w:pPr>
@@ -26000,6 +25740,133 @@
           <w:lang w:val="en-US" w:eastAsia="en-IN"/>
         </w:rPr>
       </w:pPr>
+    </w:p>
+    <w:p>
+      <w:pPr>
+        <w:spacing w:line="360" w:lineRule="auto"/>
+        <w:rPr>
+          <w:rFonts w:hint="default" w:eastAsia="Times New Roman"/>
+          <w:sz w:val="28"/>
+          <w:szCs w:val="28"/>
+        </w:rPr>
+      </w:pPr>
+      <w:r>
+        <w:rPr>
+          <w:rFonts w:hint="default" w:eastAsia="Times New Roman"/>
+          <w:sz w:val="28"/>
+          <w:szCs w:val="28"/>
+        </w:rPr>
+        <w:t>[1] Official MongoDB Documentation, 'Introduction to MongoDB,' MongoDB Inc., 2024. [Online]. Available: https://www.mongodb.com/docs/</w:t>
+      </w:r>
+    </w:p>
+    <w:p>
+      <w:pPr>
+        <w:spacing w:line="360" w:lineRule="auto"/>
+        <w:rPr>
+          <w:rFonts w:hint="default" w:eastAsia="Times New Roman"/>
+          <w:sz w:val="28"/>
+          <w:szCs w:val="28"/>
+        </w:rPr>
+      </w:pPr>
+      <w:r>
+        <w:rPr>
+          <w:rFonts w:hint="default" w:eastAsia="Times New Roman"/>
+          <w:sz w:val="28"/>
+          <w:szCs w:val="28"/>
+        </w:rPr>
+        <w:t>[2] Official Node.js Documentation, 'About Node.js,' OpenJS Foundation, 2024. [Online]. Available: https://nodejs.org/en/docs</w:t>
+      </w:r>
+    </w:p>
+    <w:p>
+      <w:pPr>
+        <w:spacing w:line="360" w:lineRule="auto"/>
+        <w:rPr>
+          <w:rFonts w:hint="default" w:eastAsia="Times New Roman"/>
+          <w:sz w:val="28"/>
+          <w:szCs w:val="28"/>
+        </w:rPr>
+      </w:pPr>
+      <w:r>
+        <w:rPr>
+          <w:rFonts w:hint="default" w:eastAsia="Times New Roman"/>
+          <w:sz w:val="28"/>
+          <w:szCs w:val="28"/>
+        </w:rPr>
+        <w:t>[3] Official Next.js Documentation, 'Server-Side Rendering and Static Generation,' Vercel Inc., 2024. [Online]. Available: https://nextjs.org/docs</w:t>
+      </w:r>
+    </w:p>
+    <w:p>
+      <w:pPr>
+        <w:spacing w:line="360" w:lineRule="auto"/>
+        <w:rPr>
+          <w:rFonts w:hint="default" w:eastAsia="Times New Roman"/>
+          <w:sz w:val="28"/>
+          <w:szCs w:val="28"/>
+        </w:rPr>
+      </w:pPr>
+      <w:r>
+        <w:rPr>
+          <w:rFonts w:hint="default" w:eastAsia="Times New Roman"/>
+          <w:sz w:val="28"/>
+          <w:szCs w:val="28"/>
+        </w:rPr>
+        <w:t>[4] J. M. Hellerstein et al., 'The MAD Skills of Modern Data Management Systems,' IEEE Data Eng. Bull., vol. 37, no. 3, pp. 14–26, 2023.</w:t>
+      </w:r>
+    </w:p>
+    <w:p>
+      <w:pPr>
+        <w:spacing w:line="360" w:lineRule="auto"/>
+        <w:rPr>
+          <w:rFonts w:hint="default" w:eastAsia="Times New Roman"/>
+          <w:sz w:val="28"/>
+          <w:szCs w:val="28"/>
+        </w:rPr>
+      </w:pPr>
+      <w:r>
+        <w:rPr>
+          <w:rFonts w:hint="default" w:eastAsia="Times New Roman"/>
+          <w:sz w:val="28"/>
+          <w:szCs w:val="28"/>
+        </w:rPr>
+        <w:t>[5] S. Kumar and R. Singh, 'E-Governance through Digital Portals in India: An Analytical Study,' IEEE Access, vol. 9, pp. 11234–11242, 2022.</w:t>
+      </w:r>
+    </w:p>
+    <w:p>
+      <w:pPr>
+        <w:spacing w:line="360" w:lineRule="auto"/>
+        <w:rPr>
+          <w:rFonts w:hint="default" w:eastAsia="Times New Roman"/>
+          <w:sz w:val="28"/>
+          <w:szCs w:val="28"/>
+        </w:rPr>
+      </w:pPr>
+      <w:r>
+        <w:rPr>
+          <w:rFonts w:hint="default" w:eastAsia="Times New Roman"/>
+          <w:sz w:val="28"/>
+          <w:szCs w:val="28"/>
+        </w:rPr>
+        <w:t>[6] N. Gupta, 'Digital Procurement and Transparency in Public Sector: A Review,' Int. J. e-Governance, vol. 10, no. 2, pp. 45–58, 2021.</w:t>
+      </w:r>
+    </w:p>
+    <w:p>
+      <w:pPr>
+        <w:spacing w:line="360" w:lineRule="auto"/>
+        <w:rPr>
+          <w:rFonts w:hint="default"/>
+          <w:sz w:val="28"/>
+          <w:szCs w:val="28"/>
+          <w:lang w:val="en-US" w:eastAsia="en-IN"/>
+        </w:rPr>
+      </w:pPr>
+      <w:r>
+        <w:rPr>
+          <w:rFonts w:hint="default" w:eastAsia="Times New Roman"/>
+          <w:sz w:val="28"/>
+          <w:szCs w:val="28"/>
+        </w:rPr>
+        <w:t>[7] Government of India, 'Digital India Programme Overview,' Ministry of Electronics and IT, 2024. [Online].</w:t>
+      </w:r>
     </w:p>
     <w:p>
       <w:pPr>
@@ -26064,7 +25931,7 @@
                     </pic:cNvPicPr>
                   </pic:nvPicPr>
                   <pic:blipFill>
-                    <a:blip r:embed="rId30"/>
+                    <a:blip r:embed="rId28"/>
                     <a:srcRect r="14685"/>
                     <a:stretch>
                       <a:fillRect/>
@@ -26110,7 +25977,7 @@
                     </pic:cNvPicPr>
                   </pic:nvPicPr>
                   <pic:blipFill>
-                    <a:blip r:embed="rId31"/>
+                    <a:blip r:embed="rId29"/>
                     <a:stretch>
                       <a:fillRect/>
                     </a:stretch>
@@ -26174,7 +26041,7 @@
                     </pic:cNvPicPr>
                   </pic:nvPicPr>
                   <pic:blipFill>
-                    <a:blip r:embed="rId32"/>
+                    <a:blip r:embed="rId30"/>
                     <a:srcRect b="19122"/>
                     <a:stretch>
                       <a:fillRect/>
@@ -26224,7 +26091,7 @@
         <mc:AlternateContent>
           <mc:Choice Requires="wps">
             <w:drawing>
-              <wp:anchor distT="0" distB="0" distL="114300" distR="114300" simplePos="0" relativeHeight="251783168" behindDoc="1" locked="0" layoutInCell="1" allowOverlap="1">
+              <wp:anchor distT="0" distB="0" distL="114300" distR="114300" simplePos="0" relativeHeight="251782144" behindDoc="1" locked="0" layoutInCell="1" allowOverlap="1">
                 <wp:simplePos x="0" y="0"/>
                 <wp:positionH relativeFrom="page">
                   <wp:posOffset>188595</wp:posOffset>
@@ -26267,7 +26134,7 @@
           </mc:Choice>
           <mc:Fallback>
             <w:pict>
-              <v:line id="Lines 14" o:spid="_x0000_s1026" o:spt="20" style="position:absolute;left:0pt;margin-left:14.85pt;margin-top:20.05pt;height:801.75pt;width:0pt;mso-position-horizontal-relative:page;mso-position-vertical-relative:page;z-index:-251533312;mso-width-relative:page;mso-height-relative:page;" filled="f" stroked="t" coordsize="21600,21600" o:gfxdata="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">
+              <v:line id="Lines 14" o:spid="_x0000_s1026" o:spt="20" style="position:absolute;left:0pt;margin-left:14.85pt;margin-top:20.05pt;height:801.75pt;width:0pt;mso-position-horizontal-relative:page;mso-position-vertical-relative:page;z-index:-251534336;mso-width-relative:page;mso-height-relative:page;" filled="f" stroked="t" coordsize="21600,21600" o:gfxdata="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">
                 <v:fill on="f" focussize="0,0"/>
                 <v:stroke weight="1.89299212598425pt" color="#000000" joinstyle="round"/>
                 <v:imagedata o:title=""/>
@@ -26425,7 +26292,7 @@
         <mc:AlternateContent>
           <mc:Choice Requires="wps">
             <w:drawing>
-              <wp:anchor distT="0" distB="0" distL="114300" distR="114300" simplePos="0" relativeHeight="251784192" behindDoc="1" locked="0" layoutInCell="1" allowOverlap="1">
+              <wp:anchor distT="0" distB="0" distL="114300" distR="114300" simplePos="0" relativeHeight="251783168" behindDoc="1" locked="0" layoutInCell="1" allowOverlap="1">
                 <wp:simplePos x="0" y="0"/>
                 <wp:positionH relativeFrom="page">
                   <wp:posOffset>7371080</wp:posOffset>
@@ -26468,7 +26335,7 @@
           </mc:Choice>
           <mc:Fallback>
             <w:pict>
-              <v:line id="Lines 2" o:spid="_x0000_s1026" o:spt="20" style="position:absolute;left:0pt;margin-left:580.4pt;margin-top:20.05pt;height:801.75pt;width:0pt;mso-position-horizontal-relative:page;mso-position-vertical-relative:page;z-index:-251532288;mso-width-relative:page;mso-height-relative:page;" filled="f" stroked="t" coordsize="21600,21600" o:gfxdata="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">
+              <v:line id="Lines 2" o:spid="_x0000_s1026" o:spt="20" style="position:absolute;left:0pt;margin-left:580.4pt;margin-top:20.05pt;height:801.75pt;width:0pt;mso-position-horizontal-relative:page;mso-position-vertical-relative:page;z-index:-251533312;mso-width-relative:page;mso-height-relative:page;" filled="f" stroked="t" coordsize="21600,21600" o:gfxdata="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">
                 <v:fill on="f" focussize="0,0"/>
                 <v:stroke weight="1.89299212598425pt" color="#000000" joinstyle="round"/>
                 <v:imagedata o:title=""/>
@@ -26647,9 +26514,9 @@
           <w:szCs w:val="24"/>
         </w:rPr>
       </w:pPr>
-      <w:bookmarkStart w:id="134" w:name="_Toc3786"/>
+      <w:bookmarkStart w:id="134" w:name="_Toc26443"/>
       <w:bookmarkStart w:id="135" w:name="_Toc965"/>
-      <w:bookmarkStart w:id="136" w:name="_Toc26443"/>
+      <w:bookmarkStart w:id="136" w:name="_Toc3786"/>
       <w:r>
         <w:rPr>
           <w:rStyle w:val="14"/>
@@ -26685,8 +26552,8 @@
           <w:szCs w:val="24"/>
         </w:rPr>
       </w:pPr>
-      <w:bookmarkStart w:id="137" w:name="_Toc19261"/>
-      <w:bookmarkStart w:id="138" w:name="_Toc13418"/>
+      <w:bookmarkStart w:id="137" w:name="_Toc13418"/>
+      <w:bookmarkStart w:id="138" w:name="_Toc19261"/>
       <w:bookmarkStart w:id="139" w:name="_Toc2658"/>
       <w:r>
         <w:rPr>
@@ -26730,9 +26597,9 @@
           <w:szCs w:val="24"/>
         </w:rPr>
       </w:pPr>
-      <w:bookmarkStart w:id="140" w:name="_Toc6033"/>
+      <w:bookmarkStart w:id="140" w:name="_Toc23475"/>
       <w:bookmarkStart w:id="141" w:name="_Toc17346"/>
-      <w:bookmarkStart w:id="142" w:name="_Toc23475"/>
+      <w:bookmarkStart w:id="142" w:name="_Toc6033"/>
       <w:r>
         <w:rPr>
           <w:rStyle w:val="14"/>
@@ -26885,14 +26752,15 @@
       <w:pPr>
         <w:pStyle w:val="4"/>
         <w:rPr>
-          <w:rFonts w:ascii="Times New Roman" w:hAnsi="Times New Roman"/>
+          <w:rFonts w:hint="default" w:ascii="Times New Roman" w:hAnsi="Times New Roman"/>
           <w:sz w:val="24"/>
           <w:szCs w:val="24"/>
+          <w:lang w:val="en-IN"/>
         </w:rPr>
       </w:pPr>
       <w:bookmarkStart w:id="152" w:name="_Toc31533"/>
-      <w:bookmarkStart w:id="153" w:name="_Toc6843"/>
-      <w:bookmarkStart w:id="154" w:name="_Toc18963"/>
+      <w:bookmarkStart w:id="153" w:name="_Toc18963"/>
+      <w:bookmarkStart w:id="154" w:name="_Toc6843"/>
       <w:r>
         <w:rPr>
           <w:rStyle w:val="14"/>
@@ -26902,11 +26770,23 @@
           <w:sz w:val="24"/>
           <w:szCs w:val="24"/>
         </w:rPr>
-        <w:t>6. Ankit – Testing</w:t>
+        <w:t xml:space="preserve">6. Ankit – </w:t>
       </w:r>
       <w:bookmarkEnd w:id="152"/>
       <w:bookmarkEnd w:id="153"/>
       <w:bookmarkEnd w:id="154"/>
+      <w:r>
+        <w:rPr>
+          <w:rStyle w:val="14"/>
+          <w:rFonts w:hint="default" w:ascii="Times New Roman" w:hAnsi="Times New Roman"/>
+          <w:b/>
+          <w:bCs/>
+          <w:sz w:val="24"/>
+          <w:szCs w:val="24"/>
+          <w:lang w:val="en-IN"/>
+        </w:rPr>
+        <w:t>Research &amp; Testing</w:t>
+      </w:r>
     </w:p>
     <w:p>
       <w:pPr>
@@ -26919,10 +26799,21 @@
       </w:pPr>
       <w:r>
         <w:rPr>
+          <w:rFonts w:hint="default"/>
           <w:sz w:val="24"/>
           <w:szCs w:val="24"/>
-        </w:rPr>
-        <w:t xml:space="preserve">Performed </w:t>
+          <w:lang w:val="en-IN"/>
+        </w:rPr>
+        <w:t>Researched about the various papers and p</w:t>
+      </w:r>
+      <w:bookmarkStart w:id="155" w:name="_GoBack"/>
+      <w:bookmarkEnd w:id="155"/>
+      <w:r>
+        <w:rPr>
+          <w:sz w:val="24"/>
+          <w:szCs w:val="24"/>
+        </w:rPr>
+        <w:t xml:space="preserve">erformed </w:t>
       </w:r>
       <w:r>
         <w:rPr>
@@ -27173,7 +27064,7 @@
           <w:sz w:val="24"/>
           <w:szCs w:val="24"/>
         </w:rPr>
-        <w:t xml:space="preserve">functionality and usability testing to ensure smooth user operations across modules. </w:t>
+        <w:t xml:space="preserve"> testing to ensure smooth user operations across modules. </w:t>
       </w:r>
       <w:r>
         <w:rPr>
@@ -27184,8 +27075,6 @@
         </w:rPr>
         <w:t>E</w:t>
       </w:r>
-      <w:bookmarkStart w:id="155" w:name="_GoBack"/>
-      <w:bookmarkEnd w:id="155"/>
       <w:r>
         <w:rPr>
           <w:sz w:val="24"/>
@@ -27429,8 +27318,8 @@
           <w:rFonts w:eastAsia="Times New Roman"/>
         </w:rPr>
         <w:sectPr>
-          <w:headerReference r:id="rId15" w:type="default"/>
-          <w:footerReference r:id="rId16" w:type="default"/>
+          <w:headerReference r:id="rId13" w:type="default"/>
+          <w:footerReference r:id="rId14" w:type="default"/>
           <w:pgSz w:w="11900" w:h="16838"/>
           <w:pgMar w:top="660" w:right="1386" w:bottom="190" w:left="1400" w:header="567" w:footer="567" w:gutter="0"/>
           <w:cols w:space="720" w:num="1"/>
@@ -27528,8 +27417,8 @@
       </w:pPr>
     </w:p>
     <w:sectPr>
-      <w:headerReference r:id="rId17" w:type="default"/>
-      <w:footerReference r:id="rId18" w:type="default"/>
+      <w:headerReference r:id="rId15" w:type="default"/>
+      <w:footerReference r:id="rId16" w:type="default"/>
       <w:type w:val="continuous"/>
       <w:pgSz w:w="11900" w:h="16838"/>
       <w:pgMar w:top="660" w:right="1386" w:bottom="190" w:left="1400" w:header="567" w:footer="567" w:gutter="0"/>
@@ -27576,72 +27465,6 @@
       </w:pBdr>
       <w:rPr>
         <w:i/>
-      </w:rPr>
-    </w:pPr>
-  </w:p>
-</w:ftr>
-</file>
-
-<file path=word/footer10.xml><?xml version="1.0" encoding="utf-8"?>
-<w:ftr xmlns:wpc="http://schemas.microsoft.com/office/word/2010/wordprocessingCanvas" xmlns:mc="http://schemas.openxmlformats.org/markup-compatibility/2006" xmlns:o="urn:schemas-microsoft-com:office:office" xmlns:r="http://schemas.openxmlformats.org/officeDocument/2006/relationships" xmlns:m="http://schemas.openxmlformats.org/officeDocument/2006/math" xmlns:v="urn:schemas-microsoft-com:vml" xmlns:wp14="http://schemas.microsoft.com/office/word/2010/wordprocessingDrawing" xmlns:wp="http://schemas.openxmlformats.org/drawingml/2006/wordprocessingDrawing" xmlns:w10="urn:schemas-microsoft-com:office:word" xmlns:w="http://schemas.openxmlformats.org/wordprocessingml/2006/main" xmlns:w14="http://schemas.microsoft.com/office/word/2010/wordml" xmlns:w15="http://schemas.microsoft.com/office/word/2012/wordml" xmlns:wpg="http://schemas.microsoft.com/office/word/2010/wordprocessingGroup" xmlns:wpi="http://schemas.microsoft.com/office/word/2010/wordprocessingInk" xmlns:wne="http://schemas.microsoft.com/office/word/2006/wordml" xmlns:wps="http://schemas.microsoft.com/office/word/2010/wordprocessingShape" xmlns:wpsCustomData="http://www.wps.cn/officeDocument/2013/wpsCustomData" mc:Ignorable="w14 w15 wp14">
-  <w:p>
-    <w:pPr>
-      <w:pStyle w:val="9"/>
-      <w:pBdr>
-        <w:top w:val="single" w:color="D9D9D9" w:sz="4" w:space="1"/>
-      </w:pBdr>
-      <w:rPr>
-        <w:color w:val="7F7F7F"/>
-        <w:spacing w:val="60"/>
-      </w:rPr>
-    </w:pPr>
-    <w:r>
-      <w:fldChar w:fldCharType="begin"/>
-    </w:r>
-    <w:r>
-      <w:instrText xml:space="preserve"> PAGE   \* MERGEFORMAT </w:instrText>
-    </w:r>
-    <w:r>
-      <w:fldChar w:fldCharType="separate"/>
-    </w:r>
-    <w:r>
-      <w:rPr>
-        <w:b/>
-        <w:bCs/>
-      </w:rPr>
-      <w:t>22</w:t>
-    </w:r>
-    <w:r>
-      <w:rPr>
-        <w:b/>
-        <w:bCs/>
-      </w:rPr>
-      <w:fldChar w:fldCharType="end"/>
-    </w:r>
-    <w:r>
-      <w:rPr>
-        <w:b/>
-        <w:bCs/>
-      </w:rPr>
-      <w:t xml:space="preserve"> | </w:t>
-    </w:r>
-    <w:r>
-      <w:rPr>
-        <w:color w:val="7F7F7F"/>
-        <w:spacing w:val="60"/>
-      </w:rPr>
-      <w:t>School of Computer Engineering, KIIT, BBSR</w:t>
-    </w:r>
-  </w:p>
-  <w:p>
-    <w:pPr>
-      <w:pStyle w:val="9"/>
-      <w:pBdr>
-        <w:top w:val="single" w:color="D9D9D9" w:sz="4" w:space="1"/>
-      </w:pBdr>
-      <w:rPr>
-        <w:b/>
-        <w:bCs/>
       </w:rPr>
     </w:pPr>
   </w:p>
@@ -27913,7 +27736,7 @@
         <w:b/>
         <w:bCs/>
       </w:rPr>
-      <w:t>11</w:t>
+      <w:t>15</w:t>
     </w:r>
     <w:r>
       <w:rPr>
@@ -27944,8 +27767,8 @@
         <w:top w:val="single" w:color="D9D9D9" w:sz="4" w:space="1"/>
       </w:pBdr>
       <w:rPr>
-        <w:color w:val="7F7F7F"/>
-        <w:spacing w:val="60"/>
+        <w:b/>
+        <w:bCs/>
       </w:rPr>
     </w:pPr>
   </w:p>
@@ -27979,7 +27802,7 @@
         <w:b/>
         <w:bCs/>
       </w:rPr>
-      <w:t>15</w:t>
+      <w:t>21</w:t>
     </w:r>
     <w:r>
       <w:rPr>
@@ -28045,7 +27868,7 @@
         <w:b/>
         <w:bCs/>
       </w:rPr>
-      <w:t>21</w:t>
+      <w:t>22</w:t>
     </w:r>
     <w:r>
       <w:rPr>
@@ -28229,50 +28052,9 @@
 </w:hdr>
 </file>
 
-<file path=word/header6.xml><?xml version="1.0" encoding="utf-8"?>
-<w:hdr xmlns:wpc="http://schemas.microsoft.com/office/word/2010/wordprocessingCanvas" xmlns:mc="http://schemas.openxmlformats.org/markup-compatibility/2006" xmlns:o="urn:schemas-microsoft-com:office:office" xmlns:r="http://schemas.openxmlformats.org/officeDocument/2006/relationships" xmlns:m="http://schemas.openxmlformats.org/officeDocument/2006/math" xmlns:v="urn:schemas-microsoft-com:vml" xmlns:wp14="http://schemas.microsoft.com/office/word/2010/wordprocessingDrawing" xmlns:wp="http://schemas.openxmlformats.org/drawingml/2006/wordprocessingDrawing" xmlns:w10="urn:schemas-microsoft-com:office:word" xmlns:w="http://schemas.openxmlformats.org/wordprocessingml/2006/main" xmlns:w14="http://schemas.microsoft.com/office/word/2010/wordml" xmlns:w15="http://schemas.microsoft.com/office/word/2012/wordml" xmlns:wpg="http://schemas.microsoft.com/office/word/2010/wordprocessingGroup" xmlns:wpi="http://schemas.microsoft.com/office/word/2010/wordprocessingInk" xmlns:wne="http://schemas.microsoft.com/office/word/2006/wordml" xmlns:wps="http://schemas.microsoft.com/office/word/2010/wordprocessingShape" xmlns:wpsCustomData="http://www.wps.cn/officeDocument/2013/wpsCustomData" mc:Ignorable="w14 w15 wp14">
-  <w:p>
-    <w:pPr>
-      <w:pStyle w:val="10"/>
-      <w:jc w:val="center"/>
-    </w:pPr>
-    <w:r>
-      <w:t xml:space="preserve">                                                                                                                                                               </w:t>
-    </w:r>
-    <w:r>
-      <w:rPr>
-        <w:b/>
-        <w:i/>
-        <w:sz w:val="24"/>
-        <w:szCs w:val="24"/>
-      </w:rPr>
-      <w:t>E-Suvidha</w:t>
-    </w:r>
-  </w:p>
-  <w:p>
-    <w:pPr>
-      <w:pStyle w:val="10"/>
-      <w:jc w:val="center"/>
-    </w:pPr>
-  </w:p>
-</w:hdr>
-</file>
-
 <file path=word/numbering.xml><?xml version="1.0" encoding="utf-8"?>
 <w:numbering xmlns:wpc="http://schemas.microsoft.com/office/word/2010/wordprocessingCanvas" xmlns:mc="http://schemas.openxmlformats.org/markup-compatibility/2006" xmlns:o="urn:schemas-microsoft-com:office:office" xmlns:r="http://schemas.openxmlformats.org/officeDocument/2006/relationships" xmlns:m="http://schemas.openxmlformats.org/officeDocument/2006/math" xmlns:v="urn:schemas-microsoft-com:vml" xmlns:wp14="http://schemas.microsoft.com/office/word/2010/wordprocessingDrawing" xmlns:wp="http://schemas.openxmlformats.org/drawingml/2006/wordprocessingDrawing" xmlns:w10="urn:schemas-microsoft-com:office:word" xmlns:w="http://schemas.openxmlformats.org/wordprocessingml/2006/main" xmlns:w14="http://schemas.microsoft.com/office/word/2010/wordml" xmlns:wpg="http://schemas.microsoft.com/office/word/2010/wordprocessingGroup" xmlns:wpi="http://schemas.microsoft.com/office/word/2010/wordprocessingInk" xmlns:wne="http://schemas.microsoft.com/office/word/2006/wordml" xmlns:wps="http://schemas.microsoft.com/office/word/2010/wordprocessingShape" xmlns:wpsCustomData="http://www.wps.cn/officeDocument/2013/wpsCustomData" mc:Ignorable="w14 wp14">
   <w:abstractNum w:abstractNumId="0">
-    <w:nsid w:val="C5A378F9"/>
-    <w:multiLevelType w:val="singleLevel"/>
-    <w:tmpl w:val="C5A378F9"/>
-    <w:lvl w:ilvl="0" w:tentative="0">
-      <w:start w:val="2"/>
-      <w:numFmt w:val="decimal"/>
-      <w:suff w:val="space"/>
-      <w:lvlText w:val="[%1]"/>
-      <w:lvlJc w:val="left"/>
-    </w:lvl>
-  </w:abstractNum>
-  <w:abstractNum w:abstractNumId="1">
     <w:nsid w:val="067E2E11"/>
     <w:multiLevelType w:val="multilevel"/>
     <w:tmpl w:val="067E2E11"/>
@@ -28421,7 +28203,7 @@
       </w:rPr>
     </w:lvl>
   </w:abstractNum>
-  <w:abstractNum w:abstractNumId="2">
+  <w:abstractNum w:abstractNumId="1">
     <w:nsid w:val="0EFF777F"/>
     <w:multiLevelType w:val="multilevel"/>
     <w:tmpl w:val="0EFF777F"/>
@@ -28570,7 +28352,7 @@
       </w:rPr>
     </w:lvl>
   </w:abstractNum>
-  <w:abstractNum w:abstractNumId="3">
+  <w:abstractNum w:abstractNumId="2">
     <w:nsid w:val="10C175F0"/>
     <w:multiLevelType w:val="multilevel"/>
     <w:tmpl w:val="10C175F0"/>
@@ -28683,7 +28465,7 @@
       </w:pPr>
     </w:lvl>
   </w:abstractNum>
-  <w:abstractNum w:abstractNumId="4">
+  <w:abstractNum w:abstractNumId="3">
     <w:nsid w:val="12DA7371"/>
     <w:multiLevelType w:val="multilevel"/>
     <w:tmpl w:val="12DA7371"/>
@@ -28832,7 +28614,7 @@
       </w:rPr>
     </w:lvl>
   </w:abstractNum>
-  <w:abstractNum w:abstractNumId="5">
+  <w:abstractNum w:abstractNumId="4">
     <w:nsid w:val="1B566B9C"/>
     <w:multiLevelType w:val="multilevel"/>
     <w:tmpl w:val="1B566B9C"/>
@@ -28981,7 +28763,7 @@
       </w:rPr>
     </w:lvl>
   </w:abstractNum>
-  <w:abstractNum w:abstractNumId="6">
+  <w:abstractNum w:abstractNumId="5">
     <w:nsid w:val="297A667D"/>
     <w:multiLevelType w:val="multilevel"/>
     <w:tmpl w:val="297A667D"/>
@@ -29130,7 +28912,7 @@
       </w:rPr>
     </w:lvl>
   </w:abstractNum>
-  <w:abstractNum w:abstractNumId="7">
+  <w:abstractNum w:abstractNumId="6">
     <w:nsid w:val="2E827333"/>
     <w:multiLevelType w:val="multilevel"/>
     <w:tmpl w:val="2E827333"/>
@@ -29279,7 +29061,7 @@
       </w:rPr>
     </w:lvl>
   </w:abstractNum>
-  <w:abstractNum w:abstractNumId="8">
+  <w:abstractNum w:abstractNumId="7">
     <w:nsid w:val="3D1919EE"/>
     <w:multiLevelType w:val="multilevel"/>
     <w:tmpl w:val="3D1919EE"/>
@@ -29392,7 +29174,7 @@
       </w:pPr>
     </w:lvl>
   </w:abstractNum>
-  <w:abstractNum w:abstractNumId="9">
+  <w:abstractNum w:abstractNumId="8">
     <w:nsid w:val="425D1EE4"/>
     <w:multiLevelType w:val="multilevel"/>
     <w:tmpl w:val="425D1EE4"/>
@@ -29509,7 +29291,7 @@
       </w:pPr>
     </w:lvl>
   </w:abstractNum>
-  <w:abstractNum w:abstractNumId="10">
+  <w:abstractNum w:abstractNumId="9">
     <w:nsid w:val="43F01BE0"/>
     <w:multiLevelType w:val="multilevel"/>
     <w:tmpl w:val="43F01BE0"/>
@@ -29658,7 +29440,7 @@
       </w:rPr>
     </w:lvl>
   </w:abstractNum>
-  <w:abstractNum w:abstractNumId="11">
+  <w:abstractNum w:abstractNumId="10">
     <w:nsid w:val="49B204C1"/>
     <w:multiLevelType w:val="multilevel"/>
     <w:tmpl w:val="49B204C1"/>
@@ -29807,7 +29589,7 @@
       </w:rPr>
     </w:lvl>
   </w:abstractNum>
-  <w:abstractNum w:abstractNumId="12">
+  <w:abstractNum w:abstractNumId="11">
     <w:nsid w:val="54213A3C"/>
     <w:multiLevelType w:val="multilevel"/>
     <w:tmpl w:val="54213A3C"/>
@@ -29956,7 +29738,7 @@
       </w:rPr>
     </w:lvl>
   </w:abstractNum>
-  <w:abstractNum w:abstractNumId="13">
+  <w:abstractNum w:abstractNumId="12">
     <w:nsid w:val="579B12EF"/>
     <w:multiLevelType w:val="multilevel"/>
     <w:tmpl w:val="579B12EF"/>
@@ -30105,7 +29887,7 @@
       </w:rPr>
     </w:lvl>
   </w:abstractNum>
-  <w:abstractNum w:abstractNumId="14">
+  <w:abstractNum w:abstractNumId="13">
     <w:nsid w:val="59835186"/>
     <w:multiLevelType w:val="multilevel"/>
     <w:tmpl w:val="59835186"/>
@@ -30254,7 +30036,7 @@
       </w:rPr>
     </w:lvl>
   </w:abstractNum>
-  <w:abstractNum w:abstractNumId="15">
+  <w:abstractNum w:abstractNumId="14">
     <w:nsid w:val="5AC27D0F"/>
     <w:multiLevelType w:val="multilevel"/>
     <w:tmpl w:val="5AC27D0F"/>
@@ -30367,7 +30149,7 @@
       </w:pPr>
     </w:lvl>
   </w:abstractNum>
-  <w:abstractNum w:abstractNumId="16">
+  <w:abstractNum w:abstractNumId="15">
     <w:nsid w:val="6A910D4E"/>
     <w:multiLevelType w:val="multilevel"/>
     <w:tmpl w:val="6A910D4E"/>
@@ -30516,7 +30298,7 @@
       </w:rPr>
     </w:lvl>
   </w:abstractNum>
-  <w:abstractNum w:abstractNumId="17">
+  <w:abstractNum w:abstractNumId="16">
     <w:nsid w:val="725F65AB"/>
     <w:multiLevelType w:val="multilevel"/>
     <w:tmpl w:val="725F65AB"/>
@@ -30665,7 +30447,7 @@
       </w:rPr>
     </w:lvl>
   </w:abstractNum>
-  <w:abstractNum w:abstractNumId="18">
+  <w:abstractNum w:abstractNumId="17">
     <w:nsid w:val="731117A4"/>
     <w:multiLevelType w:val="multilevel"/>
     <w:tmpl w:val="731117A4"/>
@@ -30814,7 +30596,7 @@
       </w:rPr>
     </w:lvl>
   </w:abstractNum>
-  <w:abstractNum w:abstractNumId="19">
+  <w:abstractNum w:abstractNumId="18">
     <w:nsid w:val="7C5069EE"/>
     <w:multiLevelType w:val="multilevel"/>
     <w:tmpl w:val="7C5069EE"/>
@@ -30963,7 +30745,7 @@
       </w:rPr>
     </w:lvl>
   </w:abstractNum>
-  <w:abstractNum w:abstractNumId="20">
+  <w:abstractNum w:abstractNumId="19">
     <w:nsid w:val="7C7D0F67"/>
     <w:multiLevelType w:val="multilevel"/>
     <w:tmpl w:val="7C7D0F67"/>
@@ -31113,67 +30895,64 @@
     </w:lvl>
   </w:abstractNum>
   <w:num w:numId="1">
+    <w:abstractNumId w:val="17"/>
+  </w:num>
+  <w:num w:numId="2">
+    <w:abstractNumId w:val="12"/>
+  </w:num>
+  <w:num w:numId="3">
+    <w:abstractNumId w:val="7"/>
+  </w:num>
+  <w:num w:numId="4">
+    <w:abstractNumId w:val="14"/>
+  </w:num>
+  <w:num w:numId="5">
+    <w:abstractNumId w:val="2"/>
+  </w:num>
+  <w:num w:numId="6">
+    <w:abstractNumId w:val="0"/>
+  </w:num>
+  <w:num w:numId="7">
+    <w:abstractNumId w:val="15"/>
+  </w:num>
+  <w:num w:numId="8">
+    <w:abstractNumId w:val="8"/>
+  </w:num>
+  <w:num w:numId="9">
+    <w:abstractNumId w:val="4"/>
+  </w:num>
+  <w:num w:numId="10">
     <w:abstractNumId w:val="18"/>
   </w:num>
-  <w:num w:numId="2">
-    <w:abstractNumId w:val="13"/>
+  <w:num w:numId="11">
+    <w:abstractNumId w:val="6"/>
   </w:num>
-  <w:num w:numId="3">
-    <w:abstractNumId w:val="8"/>
+  <w:num w:numId="12">
+    <w:abstractNumId w:val="16"/>
   </w:num>
-  <w:num w:numId="4">
-    <w:abstractNumId w:val="15"/>
+  <w:num w:numId="13">
+    <w:abstractNumId w:val="1"/>
   </w:num>
-  <w:num w:numId="5">
+  <w:num w:numId="14">
     <w:abstractNumId w:val="3"/>
   </w:num>
-  <w:num w:numId="6">
-    <w:abstractNumId w:val="1"/>
-  </w:num>
-  <w:num w:numId="7">
-    <w:abstractNumId w:val="16"/>
-  </w:num>
-  <w:num w:numId="8">
+  <w:num w:numId="15">
     <w:abstractNumId w:val="9"/>
   </w:num>
-  <w:num w:numId="9">
+  <w:num w:numId="16">
+    <w:abstractNumId w:val="19"/>
+  </w:num>
+  <w:num w:numId="17">
+    <w:abstractNumId w:val="11"/>
+  </w:num>
+  <w:num w:numId="18">
+    <w:abstractNumId w:val="10"/>
+  </w:num>
+  <w:num w:numId="19">
     <w:abstractNumId w:val="5"/>
   </w:num>
-  <w:num w:numId="10">
-    <w:abstractNumId w:val="19"/>
-  </w:num>
-  <w:num w:numId="11">
-    <w:abstractNumId w:val="7"/>
-  </w:num>
-  <w:num w:numId="12">
-    <w:abstractNumId w:val="17"/>
-  </w:num>
-  <w:num w:numId="13">
-    <w:abstractNumId w:val="2"/>
-  </w:num>
-  <w:num w:numId="14">
-    <w:abstractNumId w:val="4"/>
-  </w:num>
-  <w:num w:numId="15">
-    <w:abstractNumId w:val="10"/>
-  </w:num>
-  <w:num w:numId="16">
-    <w:abstractNumId w:val="20"/>
-  </w:num>
-  <w:num w:numId="17">
-    <w:abstractNumId w:val="12"/>
-  </w:num>
-  <w:num w:numId="18">
-    <w:abstractNumId w:val="11"/>
-  </w:num>
-  <w:num w:numId="19">
-    <w:abstractNumId w:val="6"/>
-  </w:num>
   <w:num w:numId="20">
-    <w:abstractNumId w:val="14"/>
-  </w:num>
-  <w:num w:numId="21">
-    <w:abstractNumId w:val="0"/>
+    <w:abstractNumId w:val="13"/>
   </w:num>
 </w:numbering>
 </file>
@@ -31220,7 +30999,7 @@
     <w:lsdException w:uiPriority="99" w:name="Normal Indent"/>
     <w:lsdException w:uiPriority="99" w:name="footnote text"/>
     <w:lsdException w:uiPriority="99" w:name="annotation text"/>
-    <w:lsdException w:uiPriority="99" w:semiHidden="0" w:name="header"/>
+    <w:lsdException w:qFormat="1" w:uiPriority="99" w:semiHidden="0" w:name="header"/>
     <w:lsdException w:qFormat="1" w:uiPriority="99" w:semiHidden="0" w:name="footer"/>
     <w:lsdException w:uiPriority="99" w:name="index heading"/>
     <w:lsdException w:qFormat="1" w:uiPriority="35" w:name="caption"/>
@@ -31254,7 +31033,7 @@
     <w:lsdException w:qFormat="1" w:unhideWhenUsed="0" w:uiPriority="10" w:semiHidden="0" w:name="Title"/>
     <w:lsdException w:uiPriority="99" w:name="Closing"/>
     <w:lsdException w:uiPriority="99" w:name="Signature"/>
-    <w:lsdException w:uiPriority="1" w:semiHidden="0" w:name="Default Paragraph Font"/>
+    <w:lsdException w:qFormat="1" w:uiPriority="1" w:semiHidden="0" w:name="Default Paragraph Font"/>
     <w:lsdException w:uiPriority="99" w:name="Body Text"/>
     <w:lsdException w:uiPriority="99" w:name="Body Text Indent"/>
     <w:lsdException w:uiPriority="99" w:name="List Continue"/>
@@ -31292,7 +31071,7 @@
     <w:lsdException w:uiPriority="99" w:name="HTML Sample"/>
     <w:lsdException w:uiPriority="99" w:name="HTML Typewriter"/>
     <w:lsdException w:uiPriority="99" w:name="HTML Variable"/>
-    <w:lsdException w:uiPriority="99" w:name="Normal Table"/>
+    <w:lsdException w:qFormat="1" w:uiPriority="99" w:name="Normal Table"/>
     <w:lsdException w:uiPriority="99" w:name="annotation subject"/>
     <w:lsdException w:uiPriority="99" w:name="Table Simple 1"/>
     <w:lsdException w:uiPriority="99" w:name="Table Simple 2"/>
@@ -31531,12 +31310,14 @@
   <w:style w:type="character" w:default="1" w:styleId="6">
     <w:name w:val="Default Paragraph Font"/>
     <w:unhideWhenUsed/>
+    <w:qFormat/>
     <w:uiPriority w:val="1"/>
   </w:style>
   <w:style w:type="table" w:default="1" w:styleId="7">
     <w:name w:val="Normal Table"/>
     <w:semiHidden/>
     <w:unhideWhenUsed/>
+    <w:qFormat/>
     <w:uiPriority w:val="99"/>
     <w:tblPr>
       <w:tblCellMar>
@@ -31575,6 +31356,7 @@
     <w:basedOn w:val="1"/>
     <w:link w:val="23"/>
     <w:unhideWhenUsed/>
+    <w:qFormat/>
     <w:uiPriority w:val="99"/>
     <w:pPr>
       <w:tabs>
@@ -32032,7 +31814,6 @@
     <customSectPr/>
     <customSectPr/>
     <customSectPr/>
-    <customSectPr/>
   </customSectProps>
   <customShpExts>
     <customShpInfo spid="_x0000_s1026" textRotate="1"/>

</xml_diff>